<commit_message>
MAJ Script > Gras & Italique
</commit_message>
<xml_diff>
--- a/compilation.docx
+++ b/compilation.docx
@@ -40,6 +40,9 @@
         <w:t xml:space="preserve">amet </w:t>
       </w:r>
       <w:r>
+        <w:rPr>
+          <w:i/>
+        </w:rPr>
         <w:t xml:space="preserve">consectetur </w:t>
       </w:r>
       <w:r>
@@ -49,6 +52,9 @@
         <w:t xml:space="preserve">elit. </w:t>
       </w:r>
       <w:r>
+        <w:rPr>
+          <w:i/>
+        </w:rPr>
         <w:t xml:space="preserve">Similique </w:t>
       </w:r>
       <w:r>

</xml_diff>

<commit_message>
MAJ Script > Liste en Gras
</commit_message>
<xml_diff>
--- a/compilation.docx
+++ b/compilation.docx
@@ -30,6 +30,7 @@
     </w:p>
     <w:p/>
     <w:p>
+      <w:pPr/>
       <w:r>
         <w:t xml:space="preserve">Lorem </w:t>
       </w:r>
@@ -101,6 +102,7 @@
       </w:r>
     </w:p>
     <w:p>
+      <w:pPr/>
       <w:r>
         <w:t xml:space="preserve">Lorem </w:t>
       </w:r>
@@ -154,6 +156,7 @@
       </w:r>
     </w:p>
     <w:p>
+      <w:pPr/>
       <w:r>
         <w:t>Lorem ipsum dolor sit amet consectetur adipisicing elit. Ullam magni quo excepturi magnam consectetur illo facere totam ea accusantium odio. Rem delectus neque beatae tempora consequuntur quos hic incidunt. Itaque beatae deserunt ullam dicta amet laborum atque explicabo consequatur error cum incidunt porro, et fugit nesciunt pariatur distinctio totam ea.</w:t>
       </w:r>
@@ -163,7 +166,16 @@
         <w:pStyle w:val="ListBullet"/>
       </w:pPr>
       <w:r>
-        <w:t>un</w:t>
+        <w:t xml:space="preserve">un </w:t>
+      </w:r>
+      <w:r>
+        <w:rPr>
+          <w:b/>
+        </w:rPr>
+        <w:t xml:space="preserve">gras </w:t>
+      </w:r>
+      <w:r>
+        <w:t xml:space="preserve">un </w:t>
       </w:r>
     </w:p>
     <w:p>
@@ -171,7 +183,13 @@
         <w:pStyle w:val="ListBullet"/>
       </w:pPr>
       <w:r>
-        <w:t>deux</w:t>
+        <w:t xml:space="preserve">deux </w:t>
+      </w:r>
+      <w:r>
+        <w:rPr>
+          <w:b/>
+        </w:rPr>
+        <w:t xml:space="preserve">gras </w:t>
       </w:r>
     </w:p>
     <w:p>
@@ -179,7 +197,13 @@
         <w:pStyle w:val="ListBullet"/>
       </w:pPr>
       <w:r>
-        <w:t>trois</w:t>
+        <w:t xml:space="preserve">trois </w:t>
+      </w:r>
+      <w:r>
+        <w:rPr>
+          <w:b/>
+        </w:rPr>
+        <w:t xml:space="preserve">gras </w:t>
       </w:r>
     </w:p>
     <w:p>
@@ -187,7 +211,13 @@
         <w:pStyle w:val="ListBullet"/>
       </w:pPr>
       <w:r>
-        <w:t>quatre</w:t>
+        <w:t xml:space="preserve">quatre </w:t>
+      </w:r>
+      <w:r>
+        <w:rPr>
+          <w:b/>
+        </w:rPr>
+        <w:t xml:space="preserve">gras </w:t>
       </w:r>
     </w:p>
     <w:tbl>
@@ -243,7 +273,7 @@
           </w:tcPr>
           <w:p>
             <w:r>
-              <w:t>2</w:t>
+              <w:t>H</w:t>
             </w:r>
           </w:p>
         </w:tc>
@@ -253,7 +283,7 @@
           </w:tcPr>
           <w:p>
             <w:r>
-              <w:t>La gestion des utilisateurs</w:t>
+              <w:t>L'annonce du prochain événement</w:t>
             </w:r>
           </w:p>
         </w:tc>
@@ -265,7 +295,7 @@
           </w:tcPr>
           <w:p>
             <w:r>
-              <w:t>3</w:t>
+              <w:t>H</w:t>
             </w:r>
           </w:p>
         </w:tc>
@@ -275,7 +305,7 @@
           </w:tcPr>
           <w:p>
             <w:r>
-              <w:t>L'inscription et la connexion</w:t>
+              <w:t>La réservation de tables</w:t>
             </w:r>
           </w:p>
         </w:tc>
@@ -287,7 +317,7 @@
           </w:tcPr>
           <w:p>
             <w:r>
-              <w:t>4</w:t>
+              <w:t>B</w:t>
             </w:r>
           </w:p>
         </w:tc>
@@ -297,7 +327,7 @@
           </w:tcPr>
           <w:p>
             <w:r>
-              <w:t>La gestion des événements</w:t>
+              <w:t>L'inscription à la newsletter</w:t>
             </w:r>
           </w:p>
         </w:tc>
@@ -309,7 +339,7 @@
           </w:tcPr>
           <w:p>
             <w:r>
-              <w:t>5</w:t>
+              <w:t>B</w:t>
             </w:r>
           </w:p>
         </w:tc>
@@ -319,7 +349,7 @@
           </w:tcPr>
           <w:p>
             <w:r>
-              <w:t>La gestion des modes de paiement</w:t>
+              <w:t>La confirmation d'inscription à la newsletter</w:t>
             </w:r>
           </w:p>
         </w:tc>
@@ -331,7 +361,7 @@
           </w:tcPr>
           <w:p>
             <w:r>
-              <w:t>6</w:t>
+              <w:t>3</w:t>
             </w:r>
           </w:p>
         </w:tc>
@@ -341,7 +371,7 @@
           </w:tcPr>
           <w:p>
             <w:r>
-              <w:t>La gestion des réservations</w:t>
+              <w:t>L'inscription et la connexion</w:t>
             </w:r>
           </w:p>
         </w:tc>
@@ -353,7 +383,7 @@
           </w:tcPr>
           <w:p>
             <w:r>
-              <w:t>7</w:t>
+              <w:t>H</w:t>
             </w:r>
           </w:p>
         </w:tc>
@@ -363,7 +393,7 @@
           </w:tcPr>
           <w:p>
             <w:r>
-              <w:t>La gestion des tables</w:t>
+              <w:t>L'inscription d'un utilisateur</w:t>
             </w:r>
           </w:p>
         </w:tc>
@@ -375,7 +405,7 @@
           </w:tcPr>
           <w:p>
             <w:r>
-              <w:t>8</w:t>
+              <w:t>H</w:t>
             </w:r>
           </w:p>
         </w:tc>
@@ -385,7 +415,7 @@
           </w:tcPr>
           <w:p>
             <w:r>
-              <w:t>Le profil d'un utilisateur</w:t>
+              <w:t>La connexion d'un utilisateur</w:t>
             </w:r>
           </w:p>
         </w:tc>
@@ -397,6 +427,996 @@
           </w:tcPr>
           <w:p>
             <w:r>
+              <w:t>H</w:t>
+            </w:r>
+          </w:p>
+        </w:tc>
+        <w:tc>
+          <w:tcPr>
+            <w:tcW w:type="dxa" w:w="4320"/>
+          </w:tcPr>
+          <w:p>
+            <w:r>
+              <w:t>La déconnexion d'un utilisateur</w:t>
+            </w:r>
+          </w:p>
+        </w:tc>
+      </w:tr>
+      <w:tr>
+        <w:tc>
+          <w:tcPr>
+            <w:tcW w:type="dxa" w:w="4320"/>
+          </w:tcPr>
+          <w:p>
+            <w:r>
+              <w:t>M</w:t>
+            </w:r>
+          </w:p>
+        </w:tc>
+        <w:tc>
+          <w:tcPr>
+            <w:tcW w:type="dxa" w:w="4320"/>
+          </w:tcPr>
+          <w:p>
+            <w:r>
+              <w:t>L'oubli de mot de passe</w:t>
+            </w:r>
+          </w:p>
+        </w:tc>
+      </w:tr>
+      <w:tr>
+        <w:tc>
+          <w:tcPr>
+            <w:tcW w:type="dxa" w:w="4320"/>
+          </w:tcPr>
+          <w:p>
+            <w:r>
+              <w:t>B</w:t>
+            </w:r>
+          </w:p>
+        </w:tc>
+        <w:tc>
+          <w:tcPr>
+            <w:tcW w:type="dxa" w:w="4320"/>
+          </w:tcPr>
+          <w:p>
+            <w:r>
+              <w:t>La réinitialisation du mot de passe</w:t>
+            </w:r>
+          </w:p>
+        </w:tc>
+      </w:tr>
+      <w:tr>
+        <w:tc>
+          <w:tcPr>
+            <w:tcW w:type="dxa" w:w="4320"/>
+          </w:tcPr>
+          <w:p>
+            <w:r>
+              <w:t>8</w:t>
+            </w:r>
+          </w:p>
+        </w:tc>
+        <w:tc>
+          <w:tcPr>
+            <w:tcW w:type="dxa" w:w="4320"/>
+          </w:tcPr>
+          <w:p>
+            <w:r>
+              <w:t>Le profil d'un utilisateur</w:t>
+            </w:r>
+          </w:p>
+        </w:tc>
+      </w:tr>
+      <w:tr>
+        <w:tc>
+          <w:tcPr>
+            <w:tcW w:type="dxa" w:w="4320"/>
+          </w:tcPr>
+          <w:p>
+            <w:r>
+              <w:t>M</w:t>
+            </w:r>
+          </w:p>
+        </w:tc>
+        <w:tc>
+          <w:tcPr>
+            <w:tcW w:type="dxa" w:w="4320"/>
+          </w:tcPr>
+          <w:p>
+            <w:r>
+              <w:t>Onglet "Informations Personnelles"</w:t>
+            </w:r>
+          </w:p>
+        </w:tc>
+      </w:tr>
+      <w:tr>
+        <w:tc>
+          <w:tcPr>
+            <w:tcW w:type="dxa" w:w="4320"/>
+          </w:tcPr>
+          <w:p>
+            <w:r>
+              <w:t>B</w:t>
+            </w:r>
+          </w:p>
+        </w:tc>
+        <w:tc>
+          <w:tcPr>
+            <w:tcW w:type="dxa" w:w="4320"/>
+          </w:tcPr>
+          <w:p>
+            <w:r>
+              <w:t>Onglet "Identifiants de Connexion"</w:t>
+            </w:r>
+          </w:p>
+        </w:tc>
+      </w:tr>
+      <w:tr>
+        <w:tc>
+          <w:tcPr>
+            <w:tcW w:type="dxa" w:w="4320"/>
+          </w:tcPr>
+          <w:p>
+            <w:r>
+              <w:t>M</w:t>
+            </w:r>
+          </w:p>
+        </w:tc>
+        <w:tc>
+          <w:tcPr>
+            <w:tcW w:type="dxa" w:w="4320"/>
+          </w:tcPr>
+          <w:p>
+            <w:r>
+              <w:t>Onglet "Réservation"</w:t>
+            </w:r>
+          </w:p>
+        </w:tc>
+      </w:tr>
+      <w:tr>
+        <w:tc>
+          <w:tcPr>
+            <w:tcW w:type="dxa" w:w="4320"/>
+          </w:tcPr>
+          <w:p>
+            <w:r>
+              <w:t>M</w:t>
+            </w:r>
+          </w:p>
+        </w:tc>
+        <w:tc>
+          <w:tcPr>
+            <w:tcW w:type="dxa" w:w="4320"/>
+          </w:tcPr>
+          <w:p>
+            <w:r>
+              <w:t>L'état de la dernière réservation</w:t>
+            </w:r>
+          </w:p>
+        </w:tc>
+      </w:tr>
+      <w:tr>
+        <w:tc>
+          <w:tcPr>
+            <w:tcW w:type="dxa" w:w="4320"/>
+          </w:tcPr>
+          <w:p>
+            <w:r>
+              <w:t>M</w:t>
+            </w:r>
+          </w:p>
+        </w:tc>
+        <w:tc>
+          <w:tcPr>
+            <w:tcW w:type="dxa" w:w="4320"/>
+          </w:tcPr>
+          <w:p>
+            <w:r>
+              <w:t>L'annulation de la dernière réservation</w:t>
+            </w:r>
+          </w:p>
+        </w:tc>
+      </w:tr>
+      <w:tr>
+        <w:tc>
+          <w:tcPr>
+            <w:tcW w:type="dxa" w:w="4320"/>
+          </w:tcPr>
+          <w:p>
+            <w:r>
+              <w:t>M</w:t>
+            </w:r>
+          </w:p>
+        </w:tc>
+        <w:tc>
+          <w:tcPr>
+            <w:tcW w:type="dxa" w:w="4320"/>
+          </w:tcPr>
+          <w:p>
+            <w:r>
+              <w:t>Le formulaire de contact</w:t>
+            </w:r>
+          </w:p>
+        </w:tc>
+      </w:tr>
+      <w:tr>
+        <w:tc>
+          <w:tcPr>
+            <w:tcW w:type="dxa" w:w="4320"/>
+          </w:tcPr>
+          <w:p>
+            <w:r>
+              <w:t>2</w:t>
+            </w:r>
+          </w:p>
+        </w:tc>
+        <w:tc>
+          <w:tcPr>
+            <w:tcW w:type="dxa" w:w="4320"/>
+          </w:tcPr>
+          <w:p>
+            <w:r>
+              <w:t>La gestion des utilisateurs</w:t>
+            </w:r>
+          </w:p>
+        </w:tc>
+      </w:tr>
+      <w:tr>
+        <w:tc>
+          <w:tcPr>
+            <w:tcW w:type="dxa" w:w="4320"/>
+          </w:tcPr>
+          <w:p>
+            <w:r>
+              <w:t>H</w:t>
+            </w:r>
+          </w:p>
+        </w:tc>
+        <w:tc>
+          <w:tcPr>
+            <w:tcW w:type="dxa" w:w="4320"/>
+          </w:tcPr>
+          <w:p>
+            <w:r>
+              <w:t>La liste des utilisateurs</w:t>
+            </w:r>
+          </w:p>
+        </w:tc>
+      </w:tr>
+      <w:tr>
+        <w:tc>
+          <w:tcPr>
+            <w:tcW w:type="dxa" w:w="4320"/>
+          </w:tcPr>
+          <w:p>
+            <w:r>
+              <w:t>M</w:t>
+            </w:r>
+          </w:p>
+        </w:tc>
+        <w:tc>
+          <w:tcPr>
+            <w:tcW w:type="dxa" w:w="4320"/>
+          </w:tcPr>
+          <w:p>
+            <w:r>
+              <w:t>Le tri des utilisateurs</w:t>
+            </w:r>
+          </w:p>
+        </w:tc>
+      </w:tr>
+      <w:tr>
+        <w:tc>
+          <w:tcPr>
+            <w:tcW w:type="dxa" w:w="4320"/>
+          </w:tcPr>
+          <w:p>
+            <w:r>
+              <w:t>M</w:t>
+            </w:r>
+          </w:p>
+        </w:tc>
+        <w:tc>
+          <w:tcPr>
+            <w:tcW w:type="dxa" w:w="4320"/>
+          </w:tcPr>
+          <w:p>
+            <w:r>
+              <w:t>Le filtre des utilisateurs</w:t>
+            </w:r>
+          </w:p>
+        </w:tc>
+      </w:tr>
+      <w:tr>
+        <w:tc>
+          <w:tcPr>
+            <w:tcW w:type="dxa" w:w="4320"/>
+          </w:tcPr>
+          <w:p>
+            <w:r>
+              <w:t>M</w:t>
+            </w:r>
+          </w:p>
+        </w:tc>
+        <w:tc>
+          <w:tcPr>
+            <w:tcW w:type="dxa" w:w="4320"/>
+          </w:tcPr>
+          <w:p>
+            <w:r>
+              <w:t>La pagination des utilisateurs</w:t>
+            </w:r>
+          </w:p>
+        </w:tc>
+      </w:tr>
+      <w:tr>
+        <w:tc>
+          <w:tcPr>
+            <w:tcW w:type="dxa" w:w="4320"/>
+          </w:tcPr>
+          <w:p>
+            <w:r>
+              <w:t>M</w:t>
+            </w:r>
+          </w:p>
+        </w:tc>
+        <w:tc>
+          <w:tcPr>
+            <w:tcW w:type="dxa" w:w="4320"/>
+          </w:tcPr>
+          <w:p>
+            <w:r>
+              <w:t>La recherche d'un utilisateur</w:t>
+            </w:r>
+          </w:p>
+        </w:tc>
+      </w:tr>
+      <w:tr>
+        <w:tc>
+          <w:tcPr>
+            <w:tcW w:type="dxa" w:w="4320"/>
+          </w:tcPr>
+          <w:p>
+            <w:r>
+              <w:t>H</w:t>
+            </w:r>
+          </w:p>
+        </w:tc>
+        <w:tc>
+          <w:tcPr>
+            <w:tcW w:type="dxa" w:w="4320"/>
+          </w:tcPr>
+          <w:p>
+            <w:r>
+              <w:t>L'inscription manuelle d'un utilisateur</w:t>
+            </w:r>
+          </w:p>
+        </w:tc>
+      </w:tr>
+      <w:tr>
+        <w:tc>
+          <w:tcPr>
+            <w:tcW w:type="dxa" w:w="4320"/>
+          </w:tcPr>
+          <w:p>
+            <w:r>
+              <w:t>H</w:t>
+            </w:r>
+          </w:p>
+        </w:tc>
+        <w:tc>
+          <w:tcPr>
+            <w:tcW w:type="dxa" w:w="4320"/>
+          </w:tcPr>
+          <w:p>
+            <w:r>
+              <w:t>L'édition manuelle d'un utilisateur</w:t>
+            </w:r>
+          </w:p>
+        </w:tc>
+      </w:tr>
+      <w:tr>
+        <w:tc>
+          <w:tcPr>
+            <w:tcW w:type="dxa" w:w="4320"/>
+          </w:tcPr>
+          <w:p>
+            <w:r>
+              <w:t>H</w:t>
+            </w:r>
+          </w:p>
+        </w:tc>
+        <w:tc>
+          <w:tcPr>
+            <w:tcW w:type="dxa" w:w="4320"/>
+          </w:tcPr>
+          <w:p>
+            <w:r>
+              <w:t>La suppression d'un utilisateur</w:t>
+            </w:r>
+          </w:p>
+        </w:tc>
+      </w:tr>
+      <w:tr>
+        <w:tc>
+          <w:tcPr>
+            <w:tcW w:type="dxa" w:w="4320"/>
+          </w:tcPr>
+          <w:p>
+            <w:r>
+              <w:t>4</w:t>
+            </w:r>
+          </w:p>
+        </w:tc>
+        <w:tc>
+          <w:tcPr>
+            <w:tcW w:type="dxa" w:w="4320"/>
+          </w:tcPr>
+          <w:p>
+            <w:r>
+              <w:t>La gestion des événements</w:t>
+            </w:r>
+          </w:p>
+        </w:tc>
+      </w:tr>
+      <w:tr>
+        <w:tc>
+          <w:tcPr>
+            <w:tcW w:type="dxa" w:w="4320"/>
+          </w:tcPr>
+          <w:p>
+            <w:r>
+              <w:t>H</w:t>
+            </w:r>
+          </w:p>
+        </w:tc>
+        <w:tc>
+          <w:tcPr>
+            <w:tcW w:type="dxa" w:w="4320"/>
+          </w:tcPr>
+          <w:p>
+            <w:r>
+              <w:t>La liste des événements</w:t>
+            </w:r>
+          </w:p>
+        </w:tc>
+      </w:tr>
+      <w:tr>
+        <w:tc>
+          <w:tcPr>
+            <w:tcW w:type="dxa" w:w="4320"/>
+          </w:tcPr>
+          <w:p>
+            <w:r>
+              <w:t>B</w:t>
+            </w:r>
+          </w:p>
+        </w:tc>
+        <w:tc>
+          <w:tcPr>
+            <w:tcW w:type="dxa" w:w="4320"/>
+          </w:tcPr>
+          <w:p>
+            <w:r>
+              <w:t>Le tri des événements</w:t>
+            </w:r>
+          </w:p>
+        </w:tc>
+      </w:tr>
+      <w:tr>
+        <w:tc>
+          <w:tcPr>
+            <w:tcW w:type="dxa" w:w="4320"/>
+          </w:tcPr>
+          <w:p>
+            <w:r>
+              <w:t>B</w:t>
+            </w:r>
+          </w:p>
+        </w:tc>
+        <w:tc>
+          <w:tcPr>
+            <w:tcW w:type="dxa" w:w="4320"/>
+          </w:tcPr>
+          <w:p>
+            <w:r>
+              <w:t>La pagination des événements</w:t>
+            </w:r>
+          </w:p>
+        </w:tc>
+      </w:tr>
+      <w:tr>
+        <w:tc>
+          <w:tcPr>
+            <w:tcW w:type="dxa" w:w="4320"/>
+          </w:tcPr>
+          <w:p>
+            <w:r>
+              <w:t>B</w:t>
+            </w:r>
+          </w:p>
+        </w:tc>
+        <w:tc>
+          <w:tcPr>
+            <w:tcW w:type="dxa" w:w="4320"/>
+          </w:tcPr>
+          <w:p>
+            <w:r>
+              <w:t>La recherche d'un événement</w:t>
+            </w:r>
+          </w:p>
+        </w:tc>
+      </w:tr>
+      <w:tr>
+        <w:tc>
+          <w:tcPr>
+            <w:tcW w:type="dxa" w:w="4320"/>
+          </w:tcPr>
+          <w:p>
+            <w:r>
+              <w:t>H</w:t>
+            </w:r>
+          </w:p>
+        </w:tc>
+        <w:tc>
+          <w:tcPr>
+            <w:tcW w:type="dxa" w:w="4320"/>
+          </w:tcPr>
+          <w:p>
+            <w:r>
+              <w:t>L'ajout d'un événement</w:t>
+            </w:r>
+          </w:p>
+        </w:tc>
+      </w:tr>
+      <w:tr>
+        <w:tc>
+          <w:tcPr>
+            <w:tcW w:type="dxa" w:w="4320"/>
+          </w:tcPr>
+          <w:p>
+            <w:r>
+              <w:t>H</w:t>
+            </w:r>
+          </w:p>
+        </w:tc>
+        <w:tc>
+          <w:tcPr>
+            <w:tcW w:type="dxa" w:w="4320"/>
+          </w:tcPr>
+          <w:p>
+            <w:r>
+              <w:t>L'édition d'un événement</w:t>
+            </w:r>
+          </w:p>
+        </w:tc>
+      </w:tr>
+      <w:tr>
+        <w:tc>
+          <w:tcPr>
+            <w:tcW w:type="dxa" w:w="4320"/>
+          </w:tcPr>
+          <w:p>
+            <w:r>
+              <w:t>H</w:t>
+            </w:r>
+          </w:p>
+        </w:tc>
+        <w:tc>
+          <w:tcPr>
+            <w:tcW w:type="dxa" w:w="4320"/>
+          </w:tcPr>
+          <w:p>
+            <w:r>
+              <w:t>La suppression d'un événement</w:t>
+            </w:r>
+          </w:p>
+        </w:tc>
+      </w:tr>
+      <w:tr>
+        <w:tc>
+          <w:tcPr>
+            <w:tcW w:type="dxa" w:w="4320"/>
+          </w:tcPr>
+          <w:p>
+            <w:r>
+              <w:t>5</w:t>
+            </w:r>
+          </w:p>
+        </w:tc>
+        <w:tc>
+          <w:tcPr>
+            <w:tcW w:type="dxa" w:w="4320"/>
+          </w:tcPr>
+          <w:p>
+            <w:r>
+              <w:t>La gestion des modes de paiement</w:t>
+            </w:r>
+          </w:p>
+        </w:tc>
+      </w:tr>
+      <w:tr>
+        <w:tc>
+          <w:tcPr>
+            <w:tcW w:type="dxa" w:w="4320"/>
+          </w:tcPr>
+          <w:p>
+            <w:r>
+              <w:t>H</w:t>
+            </w:r>
+          </w:p>
+        </w:tc>
+        <w:tc>
+          <w:tcPr>
+            <w:tcW w:type="dxa" w:w="4320"/>
+          </w:tcPr>
+          <w:p>
+            <w:r>
+              <w:t>La liste des modes de paiement</w:t>
+            </w:r>
+          </w:p>
+        </w:tc>
+      </w:tr>
+      <w:tr>
+        <w:tc>
+          <w:tcPr>
+            <w:tcW w:type="dxa" w:w="4320"/>
+          </w:tcPr>
+          <w:p>
+            <w:r>
+              <w:t>H</w:t>
+            </w:r>
+          </w:p>
+        </w:tc>
+        <w:tc>
+          <w:tcPr>
+            <w:tcW w:type="dxa" w:w="4320"/>
+          </w:tcPr>
+          <w:p>
+            <w:r>
+              <w:t>L'ajout d'un mode de paiement</w:t>
+            </w:r>
+          </w:p>
+        </w:tc>
+      </w:tr>
+      <w:tr>
+        <w:tc>
+          <w:tcPr>
+            <w:tcW w:type="dxa" w:w="4320"/>
+          </w:tcPr>
+          <w:p>
+            <w:r>
+              <w:t>H</w:t>
+            </w:r>
+          </w:p>
+        </w:tc>
+        <w:tc>
+          <w:tcPr>
+            <w:tcW w:type="dxa" w:w="4320"/>
+          </w:tcPr>
+          <w:p>
+            <w:r>
+              <w:t>L'édition d'un mode de paiement</w:t>
+            </w:r>
+          </w:p>
+        </w:tc>
+      </w:tr>
+      <w:tr>
+        <w:tc>
+          <w:tcPr>
+            <w:tcW w:type="dxa" w:w="4320"/>
+          </w:tcPr>
+          <w:p>
+            <w:r>
+              <w:t>H</w:t>
+            </w:r>
+          </w:p>
+        </w:tc>
+        <w:tc>
+          <w:tcPr>
+            <w:tcW w:type="dxa" w:w="4320"/>
+          </w:tcPr>
+          <w:p>
+            <w:r>
+              <w:t>La suppression d'un mode de paiement</w:t>
+            </w:r>
+          </w:p>
+        </w:tc>
+      </w:tr>
+      <w:tr>
+        <w:tc>
+          <w:tcPr>
+            <w:tcW w:type="dxa" w:w="4320"/>
+          </w:tcPr>
+          <w:p>
+            <w:r>
+              <w:t>6</w:t>
+            </w:r>
+          </w:p>
+        </w:tc>
+        <w:tc>
+          <w:tcPr>
+            <w:tcW w:type="dxa" w:w="4320"/>
+          </w:tcPr>
+          <w:p>
+            <w:r>
+              <w:t>La gestion des réservations</w:t>
+            </w:r>
+          </w:p>
+        </w:tc>
+      </w:tr>
+      <w:tr>
+        <w:tc>
+          <w:tcPr>
+            <w:tcW w:type="dxa" w:w="4320"/>
+          </w:tcPr>
+          <w:p>
+            <w:r>
+              <w:t>H</w:t>
+            </w:r>
+          </w:p>
+        </w:tc>
+        <w:tc>
+          <w:tcPr>
+            <w:tcW w:type="dxa" w:w="4320"/>
+          </w:tcPr>
+          <w:p>
+            <w:r>
+              <w:t>La liste des réservations</w:t>
+            </w:r>
+          </w:p>
+        </w:tc>
+      </w:tr>
+      <w:tr>
+        <w:tc>
+          <w:tcPr>
+            <w:tcW w:type="dxa" w:w="4320"/>
+          </w:tcPr>
+          <w:p>
+            <w:r>
+              <w:t>M</w:t>
+            </w:r>
+          </w:p>
+        </w:tc>
+        <w:tc>
+          <w:tcPr>
+            <w:tcW w:type="dxa" w:w="4320"/>
+          </w:tcPr>
+          <w:p>
+            <w:r>
+              <w:t>Le tri des réservations</w:t>
+            </w:r>
+          </w:p>
+        </w:tc>
+      </w:tr>
+      <w:tr>
+        <w:tc>
+          <w:tcPr>
+            <w:tcW w:type="dxa" w:w="4320"/>
+          </w:tcPr>
+          <w:p>
+            <w:r>
+              <w:t>M</w:t>
+            </w:r>
+          </w:p>
+        </w:tc>
+        <w:tc>
+          <w:tcPr>
+            <w:tcW w:type="dxa" w:w="4320"/>
+          </w:tcPr>
+          <w:p>
+            <w:r>
+              <w:t>Le filtre des réservations</w:t>
+            </w:r>
+          </w:p>
+        </w:tc>
+      </w:tr>
+      <w:tr>
+        <w:tc>
+          <w:tcPr>
+            <w:tcW w:type="dxa" w:w="4320"/>
+          </w:tcPr>
+          <w:p>
+            <w:r>
+              <w:t>M</w:t>
+            </w:r>
+          </w:p>
+        </w:tc>
+        <w:tc>
+          <w:tcPr>
+            <w:tcW w:type="dxa" w:w="4320"/>
+          </w:tcPr>
+          <w:p>
+            <w:r>
+              <w:t>La pagination des réservations</w:t>
+            </w:r>
+          </w:p>
+        </w:tc>
+      </w:tr>
+      <w:tr>
+        <w:tc>
+          <w:tcPr>
+            <w:tcW w:type="dxa" w:w="4320"/>
+          </w:tcPr>
+          <w:p>
+            <w:r>
+              <w:t>M</w:t>
+            </w:r>
+          </w:p>
+        </w:tc>
+        <w:tc>
+          <w:tcPr>
+            <w:tcW w:type="dxa" w:w="4320"/>
+          </w:tcPr>
+          <w:p>
+            <w:r>
+              <w:t>La recherche d'une réservation</w:t>
+            </w:r>
+          </w:p>
+        </w:tc>
+      </w:tr>
+      <w:tr>
+        <w:tc>
+          <w:tcPr>
+            <w:tcW w:type="dxa" w:w="4320"/>
+          </w:tcPr>
+          <w:p>
+            <w:r>
+              <w:t>H</w:t>
+            </w:r>
+          </w:p>
+        </w:tc>
+        <w:tc>
+          <w:tcPr>
+            <w:tcW w:type="dxa" w:w="4320"/>
+          </w:tcPr>
+          <w:p>
+            <w:r>
+              <w:t>L'ajout d'une réservation</w:t>
+            </w:r>
+          </w:p>
+        </w:tc>
+      </w:tr>
+      <w:tr>
+        <w:tc>
+          <w:tcPr>
+            <w:tcW w:type="dxa" w:w="4320"/>
+          </w:tcPr>
+          <w:p>
+            <w:r>
+              <w:t>H</w:t>
+            </w:r>
+          </w:p>
+        </w:tc>
+        <w:tc>
+          <w:tcPr>
+            <w:tcW w:type="dxa" w:w="4320"/>
+          </w:tcPr>
+          <w:p>
+            <w:r>
+              <w:t>L'édition d'une réservation</w:t>
+            </w:r>
+          </w:p>
+        </w:tc>
+      </w:tr>
+      <w:tr>
+        <w:tc>
+          <w:tcPr>
+            <w:tcW w:type="dxa" w:w="4320"/>
+          </w:tcPr>
+          <w:p>
+            <w:r>
+              <w:t>7</w:t>
+            </w:r>
+          </w:p>
+        </w:tc>
+        <w:tc>
+          <w:tcPr>
+            <w:tcW w:type="dxa" w:w="4320"/>
+          </w:tcPr>
+          <w:p>
+            <w:r>
+              <w:t>La gestion des tables</w:t>
+            </w:r>
+          </w:p>
+        </w:tc>
+      </w:tr>
+      <w:tr>
+        <w:tc>
+          <w:tcPr>
+            <w:tcW w:type="dxa" w:w="4320"/>
+          </w:tcPr>
+          <w:p>
+            <w:r>
+              <w:t>H</w:t>
+            </w:r>
+          </w:p>
+        </w:tc>
+        <w:tc>
+          <w:tcPr>
+            <w:tcW w:type="dxa" w:w="4320"/>
+          </w:tcPr>
+          <w:p>
+            <w:r>
+              <w:t>La liste des tables</w:t>
+            </w:r>
+          </w:p>
+        </w:tc>
+      </w:tr>
+      <w:tr>
+        <w:tc>
+          <w:tcPr>
+            <w:tcW w:type="dxa" w:w="4320"/>
+          </w:tcPr>
+          <w:p>
+            <w:r>
+              <w:t>H</w:t>
+            </w:r>
+          </w:p>
+        </w:tc>
+        <w:tc>
+          <w:tcPr>
+            <w:tcW w:type="dxa" w:w="4320"/>
+          </w:tcPr>
+          <w:p>
+            <w:r>
+              <w:t>L'ajout d'une table</w:t>
+            </w:r>
+          </w:p>
+        </w:tc>
+      </w:tr>
+      <w:tr>
+        <w:tc>
+          <w:tcPr>
+            <w:tcW w:type="dxa" w:w="4320"/>
+          </w:tcPr>
+          <w:p>
+            <w:r>
+              <w:t>M</w:t>
+            </w:r>
+          </w:p>
+        </w:tc>
+        <w:tc>
+          <w:tcPr>
+            <w:tcW w:type="dxa" w:w="4320"/>
+          </w:tcPr>
+          <w:p>
+            <w:r>
+              <w:t>L'édition d'une table</w:t>
+            </w:r>
+          </w:p>
+        </w:tc>
+      </w:tr>
+      <w:tr>
+        <w:tc>
+          <w:tcPr>
+            <w:tcW w:type="dxa" w:w="4320"/>
+          </w:tcPr>
+          <w:p>
+            <w:r>
+              <w:t>M</w:t>
+            </w:r>
+          </w:p>
+        </w:tc>
+        <w:tc>
+          <w:tcPr>
+            <w:tcW w:type="dxa" w:w="4320"/>
+          </w:tcPr>
+          <w:p>
+            <w:r>
+              <w:t>La suppression d'une table</w:t>
+            </w:r>
+          </w:p>
+        </w:tc>
+      </w:tr>
+      <w:tr>
+        <w:tc>
+          <w:tcPr>
+            <w:tcW w:type="dxa" w:w="4320"/>
+          </w:tcPr>
+          <w:p>
+            <w:r>
               <w:t>9</w:t>
             </w:r>
           </w:p>
@@ -408,12 +1428,3387 @@
           <w:p>
             <w:r>
               <w:t>La gestion des newsletters</w:t>
+            </w:r>
+          </w:p>
+        </w:tc>
+      </w:tr>
+      <w:tr>
+        <w:tc>
+          <w:tcPr>
+            <w:tcW w:type="dxa" w:w="4320"/>
+          </w:tcPr>
+          <w:p>
+            <w:r>
+              <w:t>B</w:t>
+            </w:r>
+          </w:p>
+        </w:tc>
+        <w:tc>
+          <w:tcPr>
+            <w:tcW w:type="dxa" w:w="4320"/>
+          </w:tcPr>
+          <w:p>
+            <w:r>
+              <w:t>La liste des newsletters</w:t>
+            </w:r>
+          </w:p>
+        </w:tc>
+      </w:tr>
+      <w:tr>
+        <w:tc>
+          <w:tcPr>
+            <w:tcW w:type="dxa" w:w="4320"/>
+          </w:tcPr>
+          <w:p>
+            <w:r>
+              <w:t>B</w:t>
+            </w:r>
+          </w:p>
+        </w:tc>
+        <w:tc>
+          <w:tcPr>
+            <w:tcW w:type="dxa" w:w="4320"/>
+          </w:tcPr>
+          <w:p>
+            <w:r>
+              <w:t>Le tri des newsletters</w:t>
+            </w:r>
+          </w:p>
+        </w:tc>
+      </w:tr>
+      <w:tr>
+        <w:tc>
+          <w:tcPr>
+            <w:tcW w:type="dxa" w:w="4320"/>
+          </w:tcPr>
+          <w:p>
+            <w:r>
+              <w:t>B</w:t>
+            </w:r>
+          </w:p>
+        </w:tc>
+        <w:tc>
+          <w:tcPr>
+            <w:tcW w:type="dxa" w:w="4320"/>
+          </w:tcPr>
+          <w:p>
+            <w:r>
+              <w:t>Le filtre des newsletters</w:t>
+            </w:r>
+          </w:p>
+        </w:tc>
+      </w:tr>
+      <w:tr>
+        <w:tc>
+          <w:tcPr>
+            <w:tcW w:type="dxa" w:w="4320"/>
+          </w:tcPr>
+          <w:p>
+            <w:r>
+              <w:t>B</w:t>
+            </w:r>
+          </w:p>
+        </w:tc>
+        <w:tc>
+          <w:tcPr>
+            <w:tcW w:type="dxa" w:w="4320"/>
+          </w:tcPr>
+          <w:p>
+            <w:r>
+              <w:t>La pagination des newsletters</w:t>
+            </w:r>
+          </w:p>
+        </w:tc>
+      </w:tr>
+      <w:tr>
+        <w:tc>
+          <w:tcPr>
+            <w:tcW w:type="dxa" w:w="4320"/>
+          </w:tcPr>
+          <w:p>
+            <w:r>
+              <w:t>B</w:t>
+            </w:r>
+          </w:p>
+        </w:tc>
+        <w:tc>
+          <w:tcPr>
+            <w:tcW w:type="dxa" w:w="4320"/>
+          </w:tcPr>
+          <w:p>
+            <w:r>
+              <w:t>La recherche d'une newsletter</w:t>
+            </w:r>
+          </w:p>
+        </w:tc>
+      </w:tr>
+      <w:tr>
+        <w:tc>
+          <w:tcPr>
+            <w:tcW w:type="dxa" w:w="4320"/>
+          </w:tcPr>
+          <w:p>
+            <w:r>
+              <w:t>B</w:t>
+            </w:r>
+          </w:p>
+        </w:tc>
+        <w:tc>
+          <w:tcPr>
+            <w:tcW w:type="dxa" w:w="4320"/>
+          </w:tcPr>
+          <w:p>
+            <w:r>
+              <w:t>La création d'une newsletter</w:t>
+            </w:r>
+          </w:p>
+        </w:tc>
+      </w:tr>
+      <w:tr>
+        <w:tc>
+          <w:tcPr>
+            <w:tcW w:type="dxa" w:w="4320"/>
+          </w:tcPr>
+          <w:p>
+            <w:r>
+              <w:t>B</w:t>
+            </w:r>
+          </w:p>
+        </w:tc>
+        <w:tc>
+          <w:tcPr>
+            <w:tcW w:type="dxa" w:w="4320"/>
+          </w:tcPr>
+          <w:p>
+            <w:r>
+              <w:t>L'édition d'une newsletter</w:t>
             </w:r>
           </w:p>
         </w:tc>
       </w:tr>
     </w:tbl>
     <w:p/>
+    <w:tbl>
+      <w:tblPr>
+        <w:tblStyle w:val="TableGrid"/>
+        <w:tblW w:type="auto" w:w="0"/>
+        <w:tblLook w:firstColumn="1" w:firstRow="1" w:lastColumn="0" w:lastRow="0" w:noHBand="0" w:noVBand="1" w:val="04A0"/>
+      </w:tblPr>
+      <w:tblGrid>
+        <w:gridCol w:w="2160"/>
+        <w:gridCol w:w="2160"/>
+        <w:gridCol w:w="2160"/>
+        <w:gridCol w:w="2160"/>
+      </w:tblGrid>
+      <w:tr>
+        <w:tc>
+          <w:tcPr>
+            <w:tcW w:type="dxa" w:w="2160"/>
+          </w:tcPr>
+          <w:p/>
+        </w:tc>
+        <w:tc>
+          <w:tcPr>
+            <w:tcW w:type="dxa" w:w="2160"/>
+          </w:tcPr>
+          <w:p/>
+        </w:tc>
+        <w:tc>
+          <w:tcPr>
+            <w:tcW w:type="dxa" w:w="2160"/>
+          </w:tcPr>
+          <w:p/>
+        </w:tc>
+        <w:tc>
+          <w:tcPr>
+            <w:tcW w:type="dxa" w:w="2160"/>
+          </w:tcPr>
+          <w:p/>
+        </w:tc>
+      </w:tr>
+      <w:tr>
+        <w:tc>
+          <w:tcPr>
+            <w:tcW w:type="dxa" w:w="2160"/>
+          </w:tcPr>
+          <w:p>
+            <w:r>
+              <w:t>nom</w:t>
+            </w:r>
+          </w:p>
+        </w:tc>
+        <w:tc>
+          <w:tcPr>
+            <w:tcW w:type="dxa" w:w="2160"/>
+          </w:tcPr>
+          <w:p>
+            <w:r>
+              <w:t>description</w:t>
+            </w:r>
+          </w:p>
+        </w:tc>
+        <w:tc>
+          <w:tcPr>
+            <w:tcW w:type="dxa" w:w="2160"/>
+          </w:tcPr>
+          <w:p>
+            <w:r>
+              <w:t>type</w:t>
+            </w:r>
+          </w:p>
+        </w:tc>
+        <w:tc>
+          <w:tcPr>
+            <w:tcW w:type="dxa" w:w="2160"/>
+          </w:tcPr>
+          <w:p>
+            <w:r>
+              <w:t>règle</w:t>
+            </w:r>
+          </w:p>
+        </w:tc>
+      </w:tr>
+      <w:tr>
+        <w:tc>
+          <w:tcPr>
+            <w:tcW w:type="dxa" w:w="2160"/>
+          </w:tcPr>
+          <w:p>
+            <w:r>
+              <w:t>id</w:t>
+            </w:r>
+          </w:p>
+        </w:tc>
+        <w:tc>
+          <w:tcPr>
+            <w:tcW w:type="dxa" w:w="2160"/>
+          </w:tcPr>
+          <w:p>
+            <w:r>
+              <w:t>l'identifiant de l'événement</w:t>
+            </w:r>
+          </w:p>
+        </w:tc>
+        <w:tc>
+          <w:tcPr>
+            <w:tcW w:type="dxa" w:w="2160"/>
+          </w:tcPr>
+          <w:p>
+            <w:r>
+              <w:t>entier</w:t>
+            </w:r>
+          </w:p>
+        </w:tc>
+        <w:tc>
+          <w:tcPr>
+            <w:tcW w:type="dxa" w:w="2160"/>
+          </w:tcPr>
+          <w:p>
+            <w:r>
+              <w:t>clé primaire</w:t>
+            </w:r>
+          </w:p>
+        </w:tc>
+      </w:tr>
+      <w:tr>
+        <w:tc>
+          <w:tcPr>
+            <w:tcW w:type="dxa" w:w="2160"/>
+          </w:tcPr>
+          <w:p>
+            <w:r>
+              <w:t>title</w:t>
+            </w:r>
+          </w:p>
+        </w:tc>
+        <w:tc>
+          <w:tcPr>
+            <w:tcW w:type="dxa" w:w="2160"/>
+          </w:tcPr>
+          <w:p>
+            <w:r>
+              <w:t>l'intitulé de l'événement</w:t>
+            </w:r>
+          </w:p>
+        </w:tc>
+        <w:tc>
+          <w:tcPr>
+            <w:tcW w:type="dxa" w:w="2160"/>
+          </w:tcPr>
+          <w:p>
+            <w:r>
+              <w:t>chaîne (255)</w:t>
+            </w:r>
+          </w:p>
+        </w:tc>
+        <w:tc>
+          <w:tcPr>
+            <w:tcW w:type="dxa" w:w="2160"/>
+          </w:tcPr>
+          <w:p>
+            <w:r>
+              <w:t>requis, unique</w:t>
+            </w:r>
+          </w:p>
+        </w:tc>
+      </w:tr>
+      <w:tr>
+        <w:tc>
+          <w:tcPr>
+            <w:tcW w:type="dxa" w:w="2160"/>
+          </w:tcPr>
+          <w:p>
+            <w:r>
+              <w:t>planned_at</w:t>
+            </w:r>
+          </w:p>
+        </w:tc>
+        <w:tc>
+          <w:tcPr>
+            <w:tcW w:type="dxa" w:w="2160"/>
+          </w:tcPr>
+          <w:p>
+            <w:r>
+              <w:t>la date prévue de l'événement (JJ/MM/AAAA)</w:t>
+            </w:r>
+          </w:p>
+        </w:tc>
+        <w:tc>
+          <w:tcPr>
+            <w:tcW w:type="dxa" w:w="2160"/>
+          </w:tcPr>
+          <w:p>
+            <w:r>
+              <w:t>date</w:t>
+            </w:r>
+          </w:p>
+        </w:tc>
+        <w:tc>
+          <w:tcPr>
+            <w:tcW w:type="dxa" w:w="2160"/>
+          </w:tcPr>
+          <w:p>
+            <w:r>
+              <w:t>requis</w:t>
+            </w:r>
+          </w:p>
+        </w:tc>
+      </w:tr>
+      <w:tr>
+        <w:tc>
+          <w:tcPr>
+            <w:tcW w:type="dxa" w:w="2160"/>
+          </w:tcPr>
+          <w:p>
+            <w:r>
+              <w:t>picture</w:t>
+            </w:r>
+          </w:p>
+        </w:tc>
+        <w:tc>
+          <w:tcPr>
+            <w:tcW w:type="dxa" w:w="2160"/>
+          </w:tcPr>
+          <w:p>
+            <w:r>
+              <w:t>l'image d'illustration de l'événement</w:t>
+            </w:r>
+          </w:p>
+        </w:tc>
+        <w:tc>
+          <w:tcPr>
+            <w:tcW w:type="dxa" w:w="2160"/>
+          </w:tcPr>
+          <w:p>
+            <w:r>
+              <w:t>blob</w:t>
+            </w:r>
+          </w:p>
+        </w:tc>
+        <w:tc>
+          <w:tcPr>
+            <w:tcW w:type="dxa" w:w="2160"/>
+          </w:tcPr>
+          <w:p>
+            <w:r>
+              <w:t>optionnel</w:t>
+            </w:r>
+          </w:p>
+        </w:tc>
+      </w:tr>
+      <w:tr>
+        <w:tc>
+          <w:tcPr>
+            <w:tcW w:type="dxa" w:w="2160"/>
+          </w:tcPr>
+          <w:p>
+            <w:r>
+              <w:t>content</w:t>
+            </w:r>
+          </w:p>
+        </w:tc>
+        <w:tc>
+          <w:tcPr>
+            <w:tcW w:type="dxa" w:w="2160"/>
+          </w:tcPr>
+          <w:p>
+            <w:r>
+              <w:t>la description de l'événement</w:t>
+            </w:r>
+          </w:p>
+        </w:tc>
+        <w:tc>
+          <w:tcPr>
+            <w:tcW w:type="dxa" w:w="2160"/>
+          </w:tcPr>
+          <w:p>
+            <w:r>
+              <w:t>texte</w:t>
+            </w:r>
+          </w:p>
+        </w:tc>
+        <w:tc>
+          <w:tcPr>
+            <w:tcW w:type="dxa" w:w="2160"/>
+          </w:tcPr>
+          <w:p>
+            <w:r>
+              <w:t>requis</w:t>
+            </w:r>
+          </w:p>
+        </w:tc>
+      </w:tr>
+      <w:tr>
+        <w:tc>
+          <w:tcPr>
+            <w:tcW w:type="dxa" w:w="2160"/>
+          </w:tcPr>
+          <w:p>
+            <w:r>
+              <w:t>is_published</w:t>
+            </w:r>
+          </w:p>
+        </w:tc>
+        <w:tc>
+          <w:tcPr>
+            <w:tcW w:type="dxa" w:w="2160"/>
+          </w:tcPr>
+          <w:p>
+            <w:r>
+              <w:t>l'événement est annoncé sur le site</w:t>
+            </w:r>
+          </w:p>
+        </w:tc>
+        <w:tc>
+          <w:tcPr>
+            <w:tcW w:type="dxa" w:w="2160"/>
+          </w:tcPr>
+          <w:p>
+            <w:r>
+              <w:t>booléen</w:t>
+            </w:r>
+          </w:p>
+        </w:tc>
+        <w:tc>
+          <w:tcPr>
+            <w:tcW w:type="dxa" w:w="2160"/>
+          </w:tcPr>
+          <w:p>
+            <w:r>
+              <w:t>0 par défaut</w:t>
+            </w:r>
+          </w:p>
+        </w:tc>
+      </w:tr>
+      <w:tr>
+        <w:tc>
+          <w:tcPr>
+            <w:tcW w:type="dxa" w:w="2160"/>
+          </w:tcPr>
+          <w:p>
+            <w:r>
+              <w:t>min_price</w:t>
+            </w:r>
+          </w:p>
+        </w:tc>
+        <w:tc>
+          <w:tcPr>
+            <w:tcW w:type="dxa" w:w="2160"/>
+          </w:tcPr>
+          <w:p>
+            <w:r>
+              <w:t>le prix de base par table (en €)</w:t>
+            </w:r>
+          </w:p>
+        </w:tc>
+        <w:tc>
+          <w:tcPr>
+            <w:tcW w:type="dxa" w:w="2160"/>
+          </w:tcPr>
+          <w:p>
+            <w:r>
+              <w:t>décimal (5,2)</w:t>
+            </w:r>
+          </w:p>
+        </w:tc>
+        <w:tc>
+          <w:tcPr>
+            <w:tcW w:type="dxa" w:w="2160"/>
+          </w:tcPr>
+          <w:p>
+            <w:r>
+              <w:t>0 par défaut</w:t>
+            </w:r>
+          </w:p>
+        </w:tc>
+      </w:tr>
+      <w:tr>
+        <w:tc>
+          <w:tcPr>
+            <w:tcW w:type="dxa" w:w="2160"/>
+          </w:tcPr>
+          <w:p>
+            <w:r>
+              <w:t>num_available</w:t>
+            </w:r>
+          </w:p>
+        </w:tc>
+        <w:tc>
+          <w:tcPr>
+            <w:tcW w:type="dxa" w:w="2160"/>
+          </w:tcPr>
+          <w:p>
+            <w:r>
+              <w:t>le nombre de tables disponibles</w:t>
+            </w:r>
+          </w:p>
+        </w:tc>
+        <w:tc>
+          <w:tcPr>
+            <w:tcW w:type="dxa" w:w="2160"/>
+          </w:tcPr>
+          <w:p>
+            <w:r>
+              <w:t>entier (3)</w:t>
+            </w:r>
+          </w:p>
+        </w:tc>
+        <w:tc>
+          <w:tcPr>
+            <w:tcW w:type="dxa" w:w="2160"/>
+          </w:tcPr>
+          <w:p>
+            <w:r>
+              <w:t>0 par défaut</w:t>
+            </w:r>
+          </w:p>
+        </w:tc>
+      </w:tr>
+    </w:tbl>
+    <w:p/>
+    <w:p>
+      <w:r>
+        <w:br w:type="page"/>
+      </w:r>
+    </w:p>
+    <w:p>
+      <w:pPr>
+        <w:pStyle w:val="Heading1"/>
+      </w:pPr>
+      <w:r>
+        <w:t>La base de données</w:t>
+      </w:r>
+    </w:p>
+    <w:p/>
+    <w:p>
+      <w:pPr>
+        <w:pStyle w:val="Heading2"/>
+      </w:pPr>
+      <w:r>
+        <w:t>Les schémas</w:t>
+      </w:r>
+    </w:p>
+    <w:p/>
+    <w:p>
+      <w:pPr>
+        <w:pStyle w:val="Heading3"/>
+      </w:pPr>
+      <w:r>
+        <w:t>MCD -  Modèle Conceptuel de Données</w:t>
+      </w:r>
+    </w:p>
+    <w:p/>
+    <w:p>
+      <w:pPr/>
+      <w:r>
+        <w:t>!"./schemas/entities/MCD.png"</w:t>
+      </w:r>
+    </w:p>
+    <w:p>
+      <w:pPr>
+        <w:pStyle w:val="Heading3"/>
+      </w:pPr>
+      <w:r>
+        <w:t>MLD -  Modèle Logique de Données</w:t>
+      </w:r>
+    </w:p>
+    <w:p/>
+    <w:p>
+      <w:pPr/>
+      <w:r>
+        <w:t>!"./schemas/entities/MLD.png"</w:t>
+      </w:r>
+    </w:p>
+    <w:p>
+      <w:pPr>
+        <w:pStyle w:val="Heading3"/>
+      </w:pPr>
+      <w:r>
+        <w:t>MPD -  Modèle Physique de Données</w:t>
+      </w:r>
+    </w:p>
+    <w:p/>
+    <w:p>
+      <w:pPr>
+        <w:pStyle w:val="ListBullet"/>
+      </w:pPr>
+      <w:r>
+        <w:t xml:space="preserve">newsletter </w:t>
+      </w:r>
+      <w:r>
+        <w:t xml:space="preserve">(**id**, </w:t>
+      </w:r>
+      <w:r>
+        <w:t xml:space="preserve">object, </w:t>
+      </w:r>
+      <w:r>
+        <w:t xml:space="preserve">target, </w:t>
+      </w:r>
+      <w:r>
+        <w:t xml:space="preserve">content, </w:t>
+      </w:r>
+      <w:r>
+        <w:t xml:space="preserve">is_send, </w:t>
+      </w:r>
+      <w:r>
+        <w:t xml:space="preserve">send_at) </w:t>
+      </w:r>
+    </w:p>
+    <w:p>
+      <w:pPr>
+        <w:pStyle w:val="ListBullet"/>
+      </w:pPr>
+      <w:r>
+        <w:t xml:space="preserve">newsletter_user </w:t>
+      </w:r>
+      <w:r>
+        <w:t xml:space="preserve">(**#newsletter_id, </w:t>
+      </w:r>
+      <w:r>
+        <w:t xml:space="preserve">#user_id**) </w:t>
+      </w:r>
+    </w:p>
+    <w:p>
+      <w:pPr>
+        <w:pStyle w:val="ListBullet"/>
+      </w:pPr>
+      <w:r>
+        <w:t xml:space="preserve">user </w:t>
+      </w:r>
+      <w:r>
+        <w:t xml:space="preserve">(**id**, </w:t>
+      </w:r>
+      <w:r>
+        <w:t xml:space="preserve">email, </w:t>
+      </w:r>
+      <w:r>
+        <w:t xml:space="preserve">password, </w:t>
+      </w:r>
+      <w:r>
+        <w:t xml:space="preserve">first_name, </w:t>
+      </w:r>
+      <w:r>
+        <w:t xml:space="preserve">last_name, </w:t>
+      </w:r>
+      <w:r>
+        <w:t xml:space="preserve">label, </w:t>
+      </w:r>
+      <w:r>
+        <w:t xml:space="preserve">picture, </w:t>
+      </w:r>
+      <w:r>
+        <w:t xml:space="preserve">phone, </w:t>
+      </w:r>
+      <w:r>
+        <w:t xml:space="preserve">is_active, </w:t>
+      </w:r>
+      <w:r>
+        <w:t xml:space="preserve">is_member, </w:t>
+      </w:r>
+      <w:r>
+        <w:t xml:space="preserve">is_optin, </w:t>
+      </w:r>
+      <w:r>
+        <w:t xml:space="preserve">role) </w:t>
+      </w:r>
+    </w:p>
+    <w:p>
+      <w:pPr>
+        <w:pStyle w:val="ListBullet"/>
+      </w:pPr>
+      <w:r>
+        <w:t xml:space="preserve">event </w:t>
+      </w:r>
+      <w:r>
+        <w:t xml:space="preserve">(**id**, </w:t>
+      </w:r>
+      <w:r>
+        <w:t xml:space="preserve">title, </w:t>
+      </w:r>
+      <w:r>
+        <w:t xml:space="preserve">planned_at, </w:t>
+      </w:r>
+      <w:r>
+        <w:t xml:space="preserve">picture, </w:t>
+      </w:r>
+      <w:r>
+        <w:t xml:space="preserve">content, </w:t>
+      </w:r>
+      <w:r>
+        <w:t xml:space="preserve">is_published, </w:t>
+      </w:r>
+      <w:r>
+        <w:t xml:space="preserve">min_price, </w:t>
+      </w:r>
+      <w:r>
+        <w:t xml:space="preserve">num_available) </w:t>
+      </w:r>
+    </w:p>
+    <w:p>
+      <w:pPr>
+        <w:pStyle w:val="ListBullet"/>
+      </w:pPr>
+      <w:r>
+        <w:t xml:space="preserve">reservation </w:t>
+      </w:r>
+      <w:r>
+        <w:t xml:space="preserve">(**id**, </w:t>
+      </w:r>
+      <w:r>
+        <w:t xml:space="preserve">status, </w:t>
+      </w:r>
+      <w:r>
+        <w:t xml:space="preserve">paid_at, </w:t>
+      </w:r>
+      <w:r>
+        <w:t xml:space="preserve">comments, </w:t>
+      </w:r>
+      <w:r>
+        <w:t xml:space="preserve">number, </w:t>
+      </w:r>
+      <w:r>
+        <w:t xml:space="preserve">total, </w:t>
+      </w:r>
+      <w:r>
+        <w:rPr>
+          <w:b/>
+        </w:rPr>
+        <w:t xml:space="preserve">#event_id, </w:t>
+      </w:r>
+      <w:r>
+        <w:rPr>
+          <w:b/>
+        </w:rPr>
+        <w:t xml:space="preserve">#user_id, </w:t>
+      </w:r>
+      <w:r>
+        <w:rPr>
+          <w:b/>
+        </w:rPr>
+        <w:t xml:space="preserve">#mode_id) </w:t>
+      </w:r>
+    </w:p>
+    <w:p>
+      <w:pPr>
+        <w:pStyle w:val="ListBullet"/>
+      </w:pPr>
+      <w:r>
+        <w:t xml:space="preserve">mode </w:t>
+      </w:r>
+      <w:r>
+        <w:t xml:space="preserve">(**id**, </w:t>
+      </w:r>
+      <w:r>
+        <w:t xml:space="preserve">label) </w:t>
+      </w:r>
+    </w:p>
+    <w:p>
+      <w:pPr>
+        <w:pStyle w:val="ListBullet"/>
+      </w:pPr>
+      <w:r>
+        <w:t xml:space="preserve">table </w:t>
+      </w:r>
+      <w:r>
+        <w:t xml:space="preserve">(**id**, </w:t>
+      </w:r>
+      <w:r>
+        <w:t xml:space="preserve">price, </w:t>
+      </w:r>
+      <w:r>
+        <w:t xml:space="preserve">pos_x, </w:t>
+      </w:r>
+      <w:r>
+        <w:t xml:space="preserve">pos_y, </w:t>
+      </w:r>
+      <w:r>
+        <w:t xml:space="preserve">comments, </w:t>
+      </w:r>
+      <w:r>
+        <w:rPr>
+          <w:b/>
+        </w:rPr>
+        <w:t xml:space="preserve">#reservation_id) </w:t>
+      </w:r>
+    </w:p>
+    <w:p>
+      <w:pPr>
+        <w:pStyle w:val="Heading3"/>
+      </w:pPr>
+      <w:r>
+        <w:t>Modèle relationnel (PHPMyAdmin)</w:t>
+      </w:r>
+    </w:p>
+    <w:p/>
+    <w:p>
+      <w:pPr/>
+      <w:r>
+        <w:t>![relations](./schemas/entities/relations.png)</w:t>
+      </w:r>
+    </w:p>
+    <w:p>
+      <w:pPr>
+        <w:pStyle w:val="Heading2"/>
+      </w:pPr>
+      <w:r>
+        <w:t>Les entités</w:t>
+      </w:r>
+    </w:p>
+    <w:p/>
+    <w:p>
+      <w:pPr>
+        <w:pStyle w:val="Heading3"/>
+      </w:pPr>
+      <w:r>
+        <w:t>Newsletter - Les newsletters</w:t>
+      </w:r>
+    </w:p>
+    <w:p/>
+    <w:tbl>
+      <w:tblPr>
+        <w:tblStyle w:val="TableGrid"/>
+        <w:tblW w:type="auto" w:w="0"/>
+        <w:tblLook w:firstColumn="1" w:firstRow="1" w:lastColumn="0" w:lastRow="0" w:noHBand="0" w:noVBand="1" w:val="04A0"/>
+      </w:tblPr>
+      <w:tblGrid>
+        <w:gridCol w:w="2160"/>
+        <w:gridCol w:w="2160"/>
+        <w:gridCol w:w="2160"/>
+        <w:gridCol w:w="2160"/>
+      </w:tblGrid>
+      <w:tr>
+        <w:tc>
+          <w:tcPr>
+            <w:tcW w:type="dxa" w:w="2160"/>
+          </w:tcPr>
+          <w:p/>
+        </w:tc>
+        <w:tc>
+          <w:tcPr>
+            <w:tcW w:type="dxa" w:w="2160"/>
+          </w:tcPr>
+          <w:p/>
+        </w:tc>
+        <w:tc>
+          <w:tcPr>
+            <w:tcW w:type="dxa" w:w="2160"/>
+          </w:tcPr>
+          <w:p/>
+        </w:tc>
+        <w:tc>
+          <w:tcPr>
+            <w:tcW w:type="dxa" w:w="2160"/>
+          </w:tcPr>
+          <w:p/>
+        </w:tc>
+      </w:tr>
+      <w:tr>
+        <w:tc>
+          <w:tcPr>
+            <w:tcW w:type="dxa" w:w="2160"/>
+          </w:tcPr>
+          <w:p>
+            <w:r>
+              <w:t>nom</w:t>
+            </w:r>
+          </w:p>
+        </w:tc>
+        <w:tc>
+          <w:tcPr>
+            <w:tcW w:type="dxa" w:w="2160"/>
+          </w:tcPr>
+          <w:p>
+            <w:r>
+              <w:t>description</w:t>
+            </w:r>
+          </w:p>
+        </w:tc>
+        <w:tc>
+          <w:tcPr>
+            <w:tcW w:type="dxa" w:w="2160"/>
+          </w:tcPr>
+          <w:p>
+            <w:r>
+              <w:t>type</w:t>
+            </w:r>
+          </w:p>
+        </w:tc>
+        <w:tc>
+          <w:tcPr>
+            <w:tcW w:type="dxa" w:w="2160"/>
+          </w:tcPr>
+          <w:p>
+            <w:r>
+              <w:t>règle</w:t>
+            </w:r>
+          </w:p>
+        </w:tc>
+      </w:tr>
+      <w:tr>
+        <w:tc>
+          <w:tcPr>
+            <w:tcW w:type="dxa" w:w="2160"/>
+          </w:tcPr>
+          <w:p>
+            <w:r>
+              <w:t>id</w:t>
+            </w:r>
+          </w:p>
+        </w:tc>
+        <w:tc>
+          <w:tcPr>
+            <w:tcW w:type="dxa" w:w="2160"/>
+          </w:tcPr>
+          <w:p>
+            <w:r>
+              <w:t>l'identifiant de la newsletter</w:t>
+            </w:r>
+          </w:p>
+        </w:tc>
+        <w:tc>
+          <w:tcPr>
+            <w:tcW w:type="dxa" w:w="2160"/>
+          </w:tcPr>
+          <w:p>
+            <w:r>
+              <w:t>entier</w:t>
+            </w:r>
+          </w:p>
+        </w:tc>
+        <w:tc>
+          <w:tcPr>
+            <w:tcW w:type="dxa" w:w="2160"/>
+          </w:tcPr>
+          <w:p>
+            <w:r>
+              <w:t>clé primaire</w:t>
+            </w:r>
+          </w:p>
+        </w:tc>
+      </w:tr>
+      <w:tr>
+        <w:tc>
+          <w:tcPr>
+            <w:tcW w:type="dxa" w:w="2160"/>
+          </w:tcPr>
+          <w:p>
+            <w:r>
+              <w:t>object</w:t>
+            </w:r>
+          </w:p>
+        </w:tc>
+        <w:tc>
+          <w:tcPr>
+            <w:tcW w:type="dxa" w:w="2160"/>
+          </w:tcPr>
+          <w:p>
+            <w:r>
+              <w:t>le titre de la newsletter</w:t>
+            </w:r>
+          </w:p>
+        </w:tc>
+        <w:tc>
+          <w:tcPr>
+            <w:tcW w:type="dxa" w:w="2160"/>
+          </w:tcPr>
+          <w:p>
+            <w:r>
+              <w:t>chaîne (255)</w:t>
+            </w:r>
+          </w:p>
+        </w:tc>
+        <w:tc>
+          <w:tcPr>
+            <w:tcW w:type="dxa" w:w="2160"/>
+          </w:tcPr>
+          <w:p>
+            <w:r>
+              <w:t>requis</w:t>
+            </w:r>
+          </w:p>
+        </w:tc>
+      </w:tr>
+      <w:tr>
+        <w:tc>
+          <w:tcPr>
+            <w:tcW w:type="dxa" w:w="2160"/>
+          </w:tcPr>
+          <w:p>
+            <w:r>
+              <w:t>target</w:t>
+            </w:r>
+          </w:p>
+        </w:tc>
+        <w:tc>
+          <w:tcPr>
+            <w:tcW w:type="dxa" w:w="2160"/>
+          </w:tcPr>
+          <w:p>
+            <w:r>
+              <w:t>la cible de la newsletter ("Général" ou "Membres")</w:t>
+            </w:r>
+          </w:p>
+        </w:tc>
+        <w:tc>
+          <w:tcPr>
+            <w:tcW w:type="dxa" w:w="2160"/>
+          </w:tcPr>
+          <w:p>
+            <w:r>
+              <w:t>chaîne (10)</w:t>
+            </w:r>
+          </w:p>
+        </w:tc>
+        <w:tc>
+          <w:tcPr>
+            <w:tcW w:type="dxa" w:w="2160"/>
+          </w:tcPr>
+          <w:p>
+            <w:r>
+              <w:t>"Général" par défaut</w:t>
+            </w:r>
+          </w:p>
+        </w:tc>
+      </w:tr>
+      <w:tr>
+        <w:tc>
+          <w:tcPr>
+            <w:tcW w:type="dxa" w:w="2160"/>
+          </w:tcPr>
+          <w:p>
+            <w:r>
+              <w:t>content</w:t>
+            </w:r>
+          </w:p>
+        </w:tc>
+        <w:tc>
+          <w:tcPr>
+            <w:tcW w:type="dxa" w:w="2160"/>
+          </w:tcPr>
+          <w:p>
+            <w:r>
+              <w:t>le contenu de la newsletter</w:t>
+            </w:r>
+          </w:p>
+        </w:tc>
+        <w:tc>
+          <w:tcPr>
+            <w:tcW w:type="dxa" w:w="2160"/>
+          </w:tcPr>
+          <w:p>
+            <w:r>
+              <w:t>texte</w:t>
+            </w:r>
+          </w:p>
+        </w:tc>
+        <w:tc>
+          <w:tcPr>
+            <w:tcW w:type="dxa" w:w="2160"/>
+          </w:tcPr>
+          <w:p>
+            <w:r>
+              <w:t>requis</w:t>
+            </w:r>
+          </w:p>
+        </w:tc>
+      </w:tr>
+      <w:tr>
+        <w:tc>
+          <w:tcPr>
+            <w:tcW w:type="dxa" w:w="2160"/>
+          </w:tcPr>
+          <w:p>
+            <w:r>
+              <w:t>is_send</w:t>
+            </w:r>
+          </w:p>
+        </w:tc>
+        <w:tc>
+          <w:tcPr>
+            <w:tcW w:type="dxa" w:w="2160"/>
+          </w:tcPr>
+          <w:p>
+            <w:r>
+              <w:t>la newsletter est envoyée</w:t>
+            </w:r>
+          </w:p>
+        </w:tc>
+        <w:tc>
+          <w:tcPr>
+            <w:tcW w:type="dxa" w:w="2160"/>
+          </w:tcPr>
+          <w:p>
+            <w:r>
+              <w:t>booléen</w:t>
+            </w:r>
+          </w:p>
+        </w:tc>
+        <w:tc>
+          <w:tcPr>
+            <w:tcW w:type="dxa" w:w="2160"/>
+          </w:tcPr>
+          <w:p>
+            <w:r>
+              <w:t>0 par défaut</w:t>
+            </w:r>
+          </w:p>
+        </w:tc>
+      </w:tr>
+      <w:tr>
+        <w:tc>
+          <w:tcPr>
+            <w:tcW w:type="dxa" w:w="2160"/>
+          </w:tcPr>
+          <w:p>
+            <w:r>
+              <w:t>send_at</w:t>
+            </w:r>
+          </w:p>
+        </w:tc>
+        <w:tc>
+          <w:tcPr>
+            <w:tcW w:type="dxa" w:w="2160"/>
+          </w:tcPr>
+          <w:p>
+            <w:r>
+              <w:t>la date d'envoi de la newsletter</w:t>
+            </w:r>
+          </w:p>
+        </w:tc>
+        <w:tc>
+          <w:tcPr>
+            <w:tcW w:type="dxa" w:w="2160"/>
+          </w:tcPr>
+          <w:p>
+            <w:r>
+              <w:t>date</w:t>
+            </w:r>
+          </w:p>
+        </w:tc>
+        <w:tc>
+          <w:tcPr>
+            <w:tcW w:type="dxa" w:w="2160"/>
+          </w:tcPr>
+          <w:p>
+            <w:r>
+              <w:t>déterminé lors de l'envoi</w:t>
+            </w:r>
+          </w:p>
+        </w:tc>
+      </w:tr>
+    </w:tbl>
+    <w:p/>
+    <w:p>
+      <w:pPr>
+        <w:pStyle w:val="Heading3"/>
+      </w:pPr>
+      <w:r>
+        <w:t>User - Les utilisateurs</w:t>
+      </w:r>
+    </w:p>
+    <w:p/>
+    <w:tbl>
+      <w:tblPr>
+        <w:tblStyle w:val="TableGrid"/>
+        <w:tblW w:type="auto" w:w="0"/>
+        <w:tblLook w:firstColumn="1" w:firstRow="1" w:lastColumn="0" w:lastRow="0" w:noHBand="0" w:noVBand="1" w:val="04A0"/>
+      </w:tblPr>
+      <w:tblGrid>
+        <w:gridCol w:w="2160"/>
+        <w:gridCol w:w="2160"/>
+        <w:gridCol w:w="2160"/>
+        <w:gridCol w:w="2160"/>
+      </w:tblGrid>
+      <w:tr>
+        <w:tc>
+          <w:tcPr>
+            <w:tcW w:type="dxa" w:w="2160"/>
+          </w:tcPr>
+          <w:p/>
+        </w:tc>
+        <w:tc>
+          <w:tcPr>
+            <w:tcW w:type="dxa" w:w="2160"/>
+          </w:tcPr>
+          <w:p/>
+        </w:tc>
+        <w:tc>
+          <w:tcPr>
+            <w:tcW w:type="dxa" w:w="2160"/>
+          </w:tcPr>
+          <w:p/>
+        </w:tc>
+        <w:tc>
+          <w:tcPr>
+            <w:tcW w:type="dxa" w:w="2160"/>
+          </w:tcPr>
+          <w:p/>
+        </w:tc>
+      </w:tr>
+      <w:tr>
+        <w:tc>
+          <w:tcPr>
+            <w:tcW w:type="dxa" w:w="2160"/>
+          </w:tcPr>
+          <w:p>
+            <w:r>
+              <w:t>nom</w:t>
+            </w:r>
+          </w:p>
+        </w:tc>
+        <w:tc>
+          <w:tcPr>
+            <w:tcW w:type="dxa" w:w="2160"/>
+          </w:tcPr>
+          <w:p>
+            <w:r>
+              <w:t>description</w:t>
+            </w:r>
+          </w:p>
+        </w:tc>
+        <w:tc>
+          <w:tcPr>
+            <w:tcW w:type="dxa" w:w="2160"/>
+          </w:tcPr>
+          <w:p>
+            <w:r>
+              <w:t>type</w:t>
+            </w:r>
+          </w:p>
+        </w:tc>
+        <w:tc>
+          <w:tcPr>
+            <w:tcW w:type="dxa" w:w="2160"/>
+          </w:tcPr>
+          <w:p>
+            <w:r>
+              <w:t>règle</w:t>
+            </w:r>
+          </w:p>
+        </w:tc>
+      </w:tr>
+      <w:tr>
+        <w:tc>
+          <w:tcPr>
+            <w:tcW w:type="dxa" w:w="2160"/>
+          </w:tcPr>
+          <w:p>
+            <w:r>
+              <w:t>id</w:t>
+            </w:r>
+          </w:p>
+        </w:tc>
+        <w:tc>
+          <w:tcPr>
+            <w:tcW w:type="dxa" w:w="2160"/>
+          </w:tcPr>
+          <w:p>
+            <w:r>
+              <w:t>l'identifiant de l'utilisateur</w:t>
+            </w:r>
+          </w:p>
+        </w:tc>
+        <w:tc>
+          <w:tcPr>
+            <w:tcW w:type="dxa" w:w="2160"/>
+          </w:tcPr>
+          <w:p>
+            <w:r>
+              <w:t>entier</w:t>
+            </w:r>
+          </w:p>
+        </w:tc>
+        <w:tc>
+          <w:tcPr>
+            <w:tcW w:type="dxa" w:w="2160"/>
+          </w:tcPr>
+          <w:p>
+            <w:r>
+              <w:t>clé primaire</w:t>
+            </w:r>
+          </w:p>
+        </w:tc>
+      </w:tr>
+      <w:tr>
+        <w:tc>
+          <w:tcPr>
+            <w:tcW w:type="dxa" w:w="2160"/>
+          </w:tcPr>
+          <w:p>
+            <w:r>
+              <w:t>email</w:t>
+            </w:r>
+          </w:p>
+        </w:tc>
+        <w:tc>
+          <w:tcPr>
+            <w:tcW w:type="dxa" w:w="2160"/>
+          </w:tcPr>
+          <w:p>
+            <w:r>
+              <w:t>l'adresse e-mail de l'utilisateur</w:t>
+            </w:r>
+          </w:p>
+        </w:tc>
+        <w:tc>
+          <w:tcPr>
+            <w:tcW w:type="dxa" w:w="2160"/>
+          </w:tcPr>
+          <w:p>
+            <w:r>
+              <w:t>chaîne (255)</w:t>
+            </w:r>
+          </w:p>
+        </w:tc>
+        <w:tc>
+          <w:tcPr>
+            <w:tcW w:type="dxa" w:w="2160"/>
+          </w:tcPr>
+          <w:p>
+            <w:r>
+              <w:t>requis, unique</w:t>
+            </w:r>
+          </w:p>
+        </w:tc>
+      </w:tr>
+      <w:tr>
+        <w:tc>
+          <w:tcPr>
+            <w:tcW w:type="dxa" w:w="2160"/>
+          </w:tcPr>
+          <w:p>
+            <w:r>
+              <w:t>password</w:t>
+            </w:r>
+          </w:p>
+        </w:tc>
+        <w:tc>
+          <w:tcPr>
+            <w:tcW w:type="dxa" w:w="2160"/>
+          </w:tcPr>
+          <w:p>
+            <w:r>
+              <w:t>le mot de passe de l'utilisateur</w:t>
+            </w:r>
+          </w:p>
+        </w:tc>
+        <w:tc>
+          <w:tcPr>
+            <w:tcW w:type="dxa" w:w="2160"/>
+          </w:tcPr>
+          <w:p>
+            <w:r>
+              <w:t>chaîne (255)</w:t>
+            </w:r>
+          </w:p>
+        </w:tc>
+        <w:tc>
+          <w:tcPr>
+            <w:tcW w:type="dxa" w:w="2160"/>
+          </w:tcPr>
+          <w:p>
+            <w:r>
+              <w:t>requis</w:t>
+            </w:r>
+          </w:p>
+        </w:tc>
+      </w:tr>
+      <w:tr>
+        <w:tc>
+          <w:tcPr>
+            <w:tcW w:type="dxa" w:w="2160"/>
+          </w:tcPr>
+          <w:p>
+            <w:r>
+              <w:t>first_name</w:t>
+            </w:r>
+          </w:p>
+        </w:tc>
+        <w:tc>
+          <w:tcPr>
+            <w:tcW w:type="dxa" w:w="2160"/>
+          </w:tcPr>
+          <w:p>
+            <w:r>
+              <w:t>le prénom de l'utilisateur</w:t>
+            </w:r>
+          </w:p>
+        </w:tc>
+        <w:tc>
+          <w:tcPr>
+            <w:tcW w:type="dxa" w:w="2160"/>
+          </w:tcPr>
+          <w:p>
+            <w:r>
+              <w:t>chaîne (50)</w:t>
+            </w:r>
+          </w:p>
+        </w:tc>
+        <w:tc>
+          <w:tcPr>
+            <w:tcW w:type="dxa" w:w="2160"/>
+          </w:tcPr>
+          <w:p>
+            <w:r>
+              <w:t>requis</w:t>
+            </w:r>
+          </w:p>
+        </w:tc>
+      </w:tr>
+      <w:tr>
+        <w:tc>
+          <w:tcPr>
+            <w:tcW w:type="dxa" w:w="2160"/>
+          </w:tcPr>
+          <w:p>
+            <w:r>
+              <w:t>last_name</w:t>
+            </w:r>
+          </w:p>
+        </w:tc>
+        <w:tc>
+          <w:tcPr>
+            <w:tcW w:type="dxa" w:w="2160"/>
+          </w:tcPr>
+          <w:p>
+            <w:r>
+              <w:t>le nom de famille de l'utilisateur</w:t>
+            </w:r>
+          </w:p>
+        </w:tc>
+        <w:tc>
+          <w:tcPr>
+            <w:tcW w:type="dxa" w:w="2160"/>
+          </w:tcPr>
+          <w:p>
+            <w:r>
+              <w:t>chaîne (50)</w:t>
+            </w:r>
+          </w:p>
+        </w:tc>
+        <w:tc>
+          <w:tcPr>
+            <w:tcW w:type="dxa" w:w="2160"/>
+          </w:tcPr>
+          <w:p>
+            <w:r>
+              <w:t>requis</w:t>
+            </w:r>
+          </w:p>
+        </w:tc>
+      </w:tr>
+      <w:tr>
+        <w:tc>
+          <w:tcPr>
+            <w:tcW w:type="dxa" w:w="2160"/>
+          </w:tcPr>
+          <w:p>
+            <w:r>
+              <w:t>label</w:t>
+            </w:r>
+          </w:p>
+        </w:tc>
+        <w:tc>
+          <w:tcPr>
+            <w:tcW w:type="dxa" w:w="2160"/>
+          </w:tcPr>
+          <w:p>
+            <w:r>
+              <w:t>le libellé de l'utilisateur</w:t>
+            </w:r>
+          </w:p>
+        </w:tc>
+        <w:tc>
+          <w:tcPr>
+            <w:tcW w:type="dxa" w:w="2160"/>
+          </w:tcPr>
+          <w:p>
+            <w:r>
+              <w:t>chaîne (255)</w:t>
+            </w:r>
+          </w:p>
+        </w:tc>
+        <w:tc>
+          <w:tcPr>
+            <w:tcW w:type="dxa" w:w="2160"/>
+          </w:tcPr>
+          <w:p>
+            <w:r>
+              <w:t>optionnel</w:t>
+            </w:r>
+          </w:p>
+        </w:tc>
+      </w:tr>
+      <w:tr>
+        <w:tc>
+          <w:tcPr>
+            <w:tcW w:type="dxa" w:w="2160"/>
+          </w:tcPr>
+          <w:p>
+            <w:r>
+              <w:t>picture</w:t>
+            </w:r>
+          </w:p>
+        </w:tc>
+        <w:tc>
+          <w:tcPr>
+            <w:tcW w:type="dxa" w:w="2160"/>
+          </w:tcPr>
+          <w:p>
+            <w:r>
+              <w:t>la photo ou l'avatar de l'utilisateur</w:t>
+            </w:r>
+          </w:p>
+        </w:tc>
+        <w:tc>
+          <w:tcPr>
+            <w:tcW w:type="dxa" w:w="2160"/>
+          </w:tcPr>
+          <w:p>
+            <w:r>
+              <w:t>blob</w:t>
+            </w:r>
+          </w:p>
+        </w:tc>
+        <w:tc>
+          <w:tcPr>
+            <w:tcW w:type="dxa" w:w="2160"/>
+          </w:tcPr>
+          <w:p>
+            <w:r>
+              <w:t>optionnel</w:t>
+            </w:r>
+          </w:p>
+        </w:tc>
+      </w:tr>
+      <w:tr>
+        <w:tc>
+          <w:tcPr>
+            <w:tcW w:type="dxa" w:w="2160"/>
+          </w:tcPr>
+          <w:p>
+            <w:r>
+              <w:t>phone</w:t>
+            </w:r>
+          </w:p>
+        </w:tc>
+        <w:tc>
+          <w:tcPr>
+            <w:tcW w:type="dxa" w:w="2160"/>
+          </w:tcPr>
+          <w:p>
+            <w:r>
+              <w:t>le numéro de téléphone de l'utilisateur</w:t>
+            </w:r>
+          </w:p>
+        </w:tc>
+        <w:tc>
+          <w:tcPr>
+            <w:tcW w:type="dxa" w:w="2160"/>
+          </w:tcPr>
+          <w:p>
+            <w:r>
+              <w:t>chaîne (20)</w:t>
+            </w:r>
+          </w:p>
+        </w:tc>
+        <w:tc>
+          <w:tcPr>
+            <w:tcW w:type="dxa" w:w="2160"/>
+          </w:tcPr>
+          <w:p>
+            <w:r>
+              <w:t>optionnel</w:t>
+            </w:r>
+          </w:p>
+        </w:tc>
+      </w:tr>
+      <w:tr>
+        <w:tc>
+          <w:tcPr>
+            <w:tcW w:type="dxa" w:w="2160"/>
+          </w:tcPr>
+          <w:p>
+            <w:r>
+              <w:t>is_active</w:t>
+            </w:r>
+          </w:p>
+        </w:tc>
+        <w:tc>
+          <w:tcPr>
+            <w:tcW w:type="dxa" w:w="2160"/>
+          </w:tcPr>
+          <w:p>
+            <w:r>
+              <w:t>le compte de l'utilisateur est activé</w:t>
+            </w:r>
+          </w:p>
+        </w:tc>
+        <w:tc>
+          <w:tcPr>
+            <w:tcW w:type="dxa" w:w="2160"/>
+          </w:tcPr>
+          <w:p>
+            <w:r>
+              <w:t>booléen</w:t>
+            </w:r>
+          </w:p>
+        </w:tc>
+        <w:tc>
+          <w:tcPr>
+            <w:tcW w:type="dxa" w:w="2160"/>
+          </w:tcPr>
+          <w:p>
+            <w:r>
+              <w:t>0 par défaut</w:t>
+            </w:r>
+          </w:p>
+        </w:tc>
+      </w:tr>
+      <w:tr>
+        <w:tc>
+          <w:tcPr>
+            <w:tcW w:type="dxa" w:w="2160"/>
+          </w:tcPr>
+          <w:p>
+            <w:r>
+              <w:t>is_member</w:t>
+            </w:r>
+          </w:p>
+        </w:tc>
+        <w:tc>
+          <w:tcPr>
+            <w:tcW w:type="dxa" w:w="2160"/>
+          </w:tcPr>
+          <w:p>
+            <w:r>
+              <w:t>l'utilisateur est un membre de l'association</w:t>
+            </w:r>
+          </w:p>
+        </w:tc>
+        <w:tc>
+          <w:tcPr>
+            <w:tcW w:type="dxa" w:w="2160"/>
+          </w:tcPr>
+          <w:p>
+            <w:r>
+              <w:t>booléen</w:t>
+            </w:r>
+          </w:p>
+        </w:tc>
+        <w:tc>
+          <w:tcPr>
+            <w:tcW w:type="dxa" w:w="2160"/>
+          </w:tcPr>
+          <w:p>
+            <w:r>
+              <w:t>0 par défaut</w:t>
+            </w:r>
+          </w:p>
+        </w:tc>
+      </w:tr>
+      <w:tr>
+        <w:tc>
+          <w:tcPr>
+            <w:tcW w:type="dxa" w:w="2160"/>
+          </w:tcPr>
+          <w:p>
+            <w:r>
+              <w:t>is_optin</w:t>
+            </w:r>
+          </w:p>
+        </w:tc>
+        <w:tc>
+          <w:tcPr>
+            <w:tcW w:type="dxa" w:w="2160"/>
+          </w:tcPr>
+          <w:p>
+            <w:r>
+              <w:t>l'utilisateur est inscrit à la newsletter de l'association</w:t>
+            </w:r>
+          </w:p>
+        </w:tc>
+        <w:tc>
+          <w:tcPr>
+            <w:tcW w:type="dxa" w:w="2160"/>
+          </w:tcPr>
+          <w:p>
+            <w:r>
+              <w:t>booléen</w:t>
+            </w:r>
+          </w:p>
+        </w:tc>
+        <w:tc>
+          <w:tcPr>
+            <w:tcW w:type="dxa" w:w="2160"/>
+          </w:tcPr>
+          <w:p>
+            <w:r>
+              <w:t>0 par défaut</w:t>
+            </w:r>
+          </w:p>
+        </w:tc>
+      </w:tr>
+      <w:tr>
+        <w:tc>
+          <w:tcPr>
+            <w:tcW w:type="dxa" w:w="2160"/>
+          </w:tcPr>
+          <w:p>
+            <w:r>
+              <w:t>role</w:t>
+            </w:r>
+          </w:p>
+        </w:tc>
+        <w:tc>
+          <w:tcPr>
+            <w:tcW w:type="dxa" w:w="2160"/>
+          </w:tcPr>
+          <w:p>
+            <w:r>
+              <w:t>le rôle de l'utilisateur ("Exposant", "Trésorier", "Administrateur")</w:t>
+            </w:r>
+          </w:p>
+        </w:tc>
+        <w:tc>
+          <w:tcPr>
+            <w:tcW w:type="dxa" w:w="2160"/>
+          </w:tcPr>
+          <w:p>
+            <w:r>
+              <w:t>chaîne (20)</w:t>
+            </w:r>
+          </w:p>
+        </w:tc>
+        <w:tc>
+          <w:tcPr>
+            <w:tcW w:type="dxa" w:w="2160"/>
+          </w:tcPr>
+          <w:p>
+            <w:r>
+              <w:t>"Exposant" par défaut</w:t>
+            </w:r>
+          </w:p>
+        </w:tc>
+      </w:tr>
+    </w:tbl>
+    <w:p/>
+    <w:p>
+      <w:pPr>
+        <w:pStyle w:val="Heading3"/>
+      </w:pPr>
+      <w:r>
+        <w:t>Event - Les événements</w:t>
+      </w:r>
+    </w:p>
+    <w:p/>
+    <w:tbl>
+      <w:tblPr>
+        <w:tblStyle w:val="TableGrid"/>
+        <w:tblW w:type="auto" w:w="0"/>
+        <w:tblLook w:firstColumn="1" w:firstRow="1" w:lastColumn="0" w:lastRow="0" w:noHBand="0" w:noVBand="1" w:val="04A0"/>
+      </w:tblPr>
+      <w:tblGrid>
+        <w:gridCol w:w="2160"/>
+        <w:gridCol w:w="2160"/>
+        <w:gridCol w:w="2160"/>
+        <w:gridCol w:w="2160"/>
+      </w:tblGrid>
+      <w:tr>
+        <w:tc>
+          <w:tcPr>
+            <w:tcW w:type="dxa" w:w="2160"/>
+          </w:tcPr>
+          <w:p/>
+        </w:tc>
+        <w:tc>
+          <w:tcPr>
+            <w:tcW w:type="dxa" w:w="2160"/>
+          </w:tcPr>
+          <w:p/>
+        </w:tc>
+        <w:tc>
+          <w:tcPr>
+            <w:tcW w:type="dxa" w:w="2160"/>
+          </w:tcPr>
+          <w:p/>
+        </w:tc>
+        <w:tc>
+          <w:tcPr>
+            <w:tcW w:type="dxa" w:w="2160"/>
+          </w:tcPr>
+          <w:p/>
+        </w:tc>
+      </w:tr>
+      <w:tr>
+        <w:tc>
+          <w:tcPr>
+            <w:tcW w:type="dxa" w:w="2160"/>
+          </w:tcPr>
+          <w:p>
+            <w:r>
+              <w:t>nom</w:t>
+            </w:r>
+          </w:p>
+        </w:tc>
+        <w:tc>
+          <w:tcPr>
+            <w:tcW w:type="dxa" w:w="2160"/>
+          </w:tcPr>
+          <w:p>
+            <w:r>
+              <w:t>description</w:t>
+            </w:r>
+          </w:p>
+        </w:tc>
+        <w:tc>
+          <w:tcPr>
+            <w:tcW w:type="dxa" w:w="2160"/>
+          </w:tcPr>
+          <w:p>
+            <w:r>
+              <w:t>type</w:t>
+            </w:r>
+          </w:p>
+        </w:tc>
+        <w:tc>
+          <w:tcPr>
+            <w:tcW w:type="dxa" w:w="2160"/>
+          </w:tcPr>
+          <w:p>
+            <w:r>
+              <w:t>règle</w:t>
+            </w:r>
+          </w:p>
+        </w:tc>
+      </w:tr>
+      <w:tr>
+        <w:tc>
+          <w:tcPr>
+            <w:tcW w:type="dxa" w:w="2160"/>
+          </w:tcPr>
+          <w:p>
+            <w:r>
+              <w:t>id</w:t>
+            </w:r>
+          </w:p>
+        </w:tc>
+        <w:tc>
+          <w:tcPr>
+            <w:tcW w:type="dxa" w:w="2160"/>
+          </w:tcPr>
+          <w:p>
+            <w:r>
+              <w:t>l'identifiant de l'événement</w:t>
+            </w:r>
+          </w:p>
+        </w:tc>
+        <w:tc>
+          <w:tcPr>
+            <w:tcW w:type="dxa" w:w="2160"/>
+          </w:tcPr>
+          <w:p>
+            <w:r>
+              <w:t>entier</w:t>
+            </w:r>
+          </w:p>
+        </w:tc>
+        <w:tc>
+          <w:tcPr>
+            <w:tcW w:type="dxa" w:w="2160"/>
+          </w:tcPr>
+          <w:p>
+            <w:r>
+              <w:t>clé primaire</w:t>
+            </w:r>
+          </w:p>
+        </w:tc>
+      </w:tr>
+      <w:tr>
+        <w:tc>
+          <w:tcPr>
+            <w:tcW w:type="dxa" w:w="2160"/>
+          </w:tcPr>
+          <w:p>
+            <w:r>
+              <w:t>title</w:t>
+            </w:r>
+          </w:p>
+        </w:tc>
+        <w:tc>
+          <w:tcPr>
+            <w:tcW w:type="dxa" w:w="2160"/>
+          </w:tcPr>
+          <w:p>
+            <w:r>
+              <w:t>l'intitulé de l'événement</w:t>
+            </w:r>
+          </w:p>
+        </w:tc>
+        <w:tc>
+          <w:tcPr>
+            <w:tcW w:type="dxa" w:w="2160"/>
+          </w:tcPr>
+          <w:p>
+            <w:r>
+              <w:t>chaîne (255)</w:t>
+            </w:r>
+          </w:p>
+        </w:tc>
+        <w:tc>
+          <w:tcPr>
+            <w:tcW w:type="dxa" w:w="2160"/>
+          </w:tcPr>
+          <w:p>
+            <w:r>
+              <w:t>requis, unique</w:t>
+            </w:r>
+          </w:p>
+        </w:tc>
+      </w:tr>
+      <w:tr>
+        <w:tc>
+          <w:tcPr>
+            <w:tcW w:type="dxa" w:w="2160"/>
+          </w:tcPr>
+          <w:p>
+            <w:r>
+              <w:t>planned_at</w:t>
+            </w:r>
+          </w:p>
+        </w:tc>
+        <w:tc>
+          <w:tcPr>
+            <w:tcW w:type="dxa" w:w="2160"/>
+          </w:tcPr>
+          <w:p>
+            <w:r>
+              <w:t>la date prévue de l'événement (JJ/MM/AAAA)</w:t>
+            </w:r>
+          </w:p>
+        </w:tc>
+        <w:tc>
+          <w:tcPr>
+            <w:tcW w:type="dxa" w:w="2160"/>
+          </w:tcPr>
+          <w:p>
+            <w:r>
+              <w:t>date</w:t>
+            </w:r>
+          </w:p>
+        </w:tc>
+        <w:tc>
+          <w:tcPr>
+            <w:tcW w:type="dxa" w:w="2160"/>
+          </w:tcPr>
+          <w:p>
+            <w:r>
+              <w:t>requis</w:t>
+            </w:r>
+          </w:p>
+        </w:tc>
+      </w:tr>
+      <w:tr>
+        <w:tc>
+          <w:tcPr>
+            <w:tcW w:type="dxa" w:w="2160"/>
+          </w:tcPr>
+          <w:p>
+            <w:r>
+              <w:t>picture</w:t>
+            </w:r>
+          </w:p>
+        </w:tc>
+        <w:tc>
+          <w:tcPr>
+            <w:tcW w:type="dxa" w:w="2160"/>
+          </w:tcPr>
+          <w:p>
+            <w:r>
+              <w:t>l'image d'illustration de l'événement</w:t>
+            </w:r>
+          </w:p>
+        </w:tc>
+        <w:tc>
+          <w:tcPr>
+            <w:tcW w:type="dxa" w:w="2160"/>
+          </w:tcPr>
+          <w:p>
+            <w:r>
+              <w:t>blob</w:t>
+            </w:r>
+          </w:p>
+        </w:tc>
+        <w:tc>
+          <w:tcPr>
+            <w:tcW w:type="dxa" w:w="2160"/>
+          </w:tcPr>
+          <w:p>
+            <w:r>
+              <w:t>optionnel</w:t>
+            </w:r>
+          </w:p>
+        </w:tc>
+      </w:tr>
+      <w:tr>
+        <w:tc>
+          <w:tcPr>
+            <w:tcW w:type="dxa" w:w="2160"/>
+          </w:tcPr>
+          <w:p>
+            <w:r>
+              <w:t>content</w:t>
+            </w:r>
+          </w:p>
+        </w:tc>
+        <w:tc>
+          <w:tcPr>
+            <w:tcW w:type="dxa" w:w="2160"/>
+          </w:tcPr>
+          <w:p>
+            <w:r>
+              <w:t>la description de l'événement</w:t>
+            </w:r>
+          </w:p>
+        </w:tc>
+        <w:tc>
+          <w:tcPr>
+            <w:tcW w:type="dxa" w:w="2160"/>
+          </w:tcPr>
+          <w:p>
+            <w:r>
+              <w:t>texte</w:t>
+            </w:r>
+          </w:p>
+        </w:tc>
+        <w:tc>
+          <w:tcPr>
+            <w:tcW w:type="dxa" w:w="2160"/>
+          </w:tcPr>
+          <w:p>
+            <w:r>
+              <w:t>requis</w:t>
+            </w:r>
+          </w:p>
+        </w:tc>
+      </w:tr>
+      <w:tr>
+        <w:tc>
+          <w:tcPr>
+            <w:tcW w:type="dxa" w:w="2160"/>
+          </w:tcPr>
+          <w:p>
+            <w:r>
+              <w:t>is_published</w:t>
+            </w:r>
+          </w:p>
+        </w:tc>
+        <w:tc>
+          <w:tcPr>
+            <w:tcW w:type="dxa" w:w="2160"/>
+          </w:tcPr>
+          <w:p>
+            <w:r>
+              <w:t>l'événement est annoncé sur le site</w:t>
+            </w:r>
+          </w:p>
+        </w:tc>
+        <w:tc>
+          <w:tcPr>
+            <w:tcW w:type="dxa" w:w="2160"/>
+          </w:tcPr>
+          <w:p>
+            <w:r>
+              <w:t>booléen</w:t>
+            </w:r>
+          </w:p>
+        </w:tc>
+        <w:tc>
+          <w:tcPr>
+            <w:tcW w:type="dxa" w:w="2160"/>
+          </w:tcPr>
+          <w:p>
+            <w:r>
+              <w:t>0 par défaut</w:t>
+            </w:r>
+          </w:p>
+        </w:tc>
+      </w:tr>
+      <w:tr>
+        <w:tc>
+          <w:tcPr>
+            <w:tcW w:type="dxa" w:w="2160"/>
+          </w:tcPr>
+          <w:p>
+            <w:r>
+              <w:t>min_price</w:t>
+            </w:r>
+          </w:p>
+        </w:tc>
+        <w:tc>
+          <w:tcPr>
+            <w:tcW w:type="dxa" w:w="2160"/>
+          </w:tcPr>
+          <w:p>
+            <w:r>
+              <w:t>le prix de base par table (en €)</w:t>
+            </w:r>
+          </w:p>
+        </w:tc>
+        <w:tc>
+          <w:tcPr>
+            <w:tcW w:type="dxa" w:w="2160"/>
+          </w:tcPr>
+          <w:p>
+            <w:r>
+              <w:t>décimal (5,2)</w:t>
+            </w:r>
+          </w:p>
+        </w:tc>
+        <w:tc>
+          <w:tcPr>
+            <w:tcW w:type="dxa" w:w="2160"/>
+          </w:tcPr>
+          <w:p>
+            <w:r>
+              <w:t>0 par défaut</w:t>
+            </w:r>
+          </w:p>
+        </w:tc>
+      </w:tr>
+      <w:tr>
+        <w:tc>
+          <w:tcPr>
+            <w:tcW w:type="dxa" w:w="2160"/>
+          </w:tcPr>
+          <w:p>
+            <w:r>
+              <w:t>num_available</w:t>
+            </w:r>
+          </w:p>
+        </w:tc>
+        <w:tc>
+          <w:tcPr>
+            <w:tcW w:type="dxa" w:w="2160"/>
+          </w:tcPr>
+          <w:p>
+            <w:r>
+              <w:t>le nombre de tables disponibles</w:t>
+            </w:r>
+          </w:p>
+        </w:tc>
+        <w:tc>
+          <w:tcPr>
+            <w:tcW w:type="dxa" w:w="2160"/>
+          </w:tcPr>
+          <w:p>
+            <w:r>
+              <w:t>entier (3)</w:t>
+            </w:r>
+          </w:p>
+        </w:tc>
+        <w:tc>
+          <w:tcPr>
+            <w:tcW w:type="dxa" w:w="2160"/>
+          </w:tcPr>
+          <w:p>
+            <w:r>
+              <w:t>0 par défaut</w:t>
+            </w:r>
+          </w:p>
+        </w:tc>
+      </w:tr>
+    </w:tbl>
+    <w:p/>
+    <w:p>
+      <w:pPr>
+        <w:pStyle w:val="Heading3"/>
+      </w:pPr>
+      <w:r>
+        <w:t>Reservation - Les réservations</w:t>
+      </w:r>
+    </w:p>
+    <w:p/>
+    <w:tbl>
+      <w:tblPr>
+        <w:tblStyle w:val="TableGrid"/>
+        <w:tblW w:type="auto" w:w="0"/>
+        <w:tblLook w:firstColumn="1" w:firstRow="1" w:lastColumn="0" w:lastRow="0" w:noHBand="0" w:noVBand="1" w:val="04A0"/>
+      </w:tblPr>
+      <w:tblGrid>
+        <w:gridCol w:w="2160"/>
+        <w:gridCol w:w="2160"/>
+        <w:gridCol w:w="2160"/>
+        <w:gridCol w:w="2160"/>
+      </w:tblGrid>
+      <w:tr>
+        <w:tc>
+          <w:tcPr>
+            <w:tcW w:type="dxa" w:w="2160"/>
+          </w:tcPr>
+          <w:p/>
+        </w:tc>
+        <w:tc>
+          <w:tcPr>
+            <w:tcW w:type="dxa" w:w="2160"/>
+          </w:tcPr>
+          <w:p/>
+        </w:tc>
+        <w:tc>
+          <w:tcPr>
+            <w:tcW w:type="dxa" w:w="2160"/>
+          </w:tcPr>
+          <w:p/>
+        </w:tc>
+        <w:tc>
+          <w:tcPr>
+            <w:tcW w:type="dxa" w:w="2160"/>
+          </w:tcPr>
+          <w:p/>
+        </w:tc>
+      </w:tr>
+      <w:tr>
+        <w:tc>
+          <w:tcPr>
+            <w:tcW w:type="dxa" w:w="2160"/>
+          </w:tcPr>
+          <w:p>
+            <w:r>
+              <w:t>nom</w:t>
+            </w:r>
+          </w:p>
+        </w:tc>
+        <w:tc>
+          <w:tcPr>
+            <w:tcW w:type="dxa" w:w="2160"/>
+          </w:tcPr>
+          <w:p>
+            <w:r>
+              <w:t>description</w:t>
+            </w:r>
+          </w:p>
+        </w:tc>
+        <w:tc>
+          <w:tcPr>
+            <w:tcW w:type="dxa" w:w="2160"/>
+          </w:tcPr>
+          <w:p>
+            <w:r>
+              <w:t>type</w:t>
+            </w:r>
+          </w:p>
+        </w:tc>
+        <w:tc>
+          <w:tcPr>
+            <w:tcW w:type="dxa" w:w="2160"/>
+          </w:tcPr>
+          <w:p>
+            <w:r>
+              <w:t>règle</w:t>
+            </w:r>
+          </w:p>
+        </w:tc>
+      </w:tr>
+      <w:tr>
+        <w:tc>
+          <w:tcPr>
+            <w:tcW w:type="dxa" w:w="2160"/>
+          </w:tcPr>
+          <w:p>
+            <w:r>
+              <w:t>id</w:t>
+            </w:r>
+          </w:p>
+        </w:tc>
+        <w:tc>
+          <w:tcPr>
+            <w:tcW w:type="dxa" w:w="2160"/>
+          </w:tcPr>
+          <w:p>
+            <w:r>
+              <w:t>l'identifiant de la réservation</w:t>
+            </w:r>
+          </w:p>
+        </w:tc>
+        <w:tc>
+          <w:tcPr>
+            <w:tcW w:type="dxa" w:w="2160"/>
+          </w:tcPr>
+          <w:p>
+            <w:r>
+              <w:t>entier</w:t>
+            </w:r>
+          </w:p>
+        </w:tc>
+        <w:tc>
+          <w:tcPr>
+            <w:tcW w:type="dxa" w:w="2160"/>
+          </w:tcPr>
+          <w:p>
+            <w:r>
+              <w:t>clé primaire</w:t>
+            </w:r>
+          </w:p>
+        </w:tc>
+      </w:tr>
+      <w:tr>
+        <w:tc>
+          <w:tcPr>
+            <w:tcW w:type="dxa" w:w="2160"/>
+          </w:tcPr>
+          <w:p>
+            <w:r>
+              <w:t>status</w:t>
+            </w:r>
+          </w:p>
+        </w:tc>
+        <w:tc>
+          <w:tcPr>
+            <w:tcW w:type="dxa" w:w="2160"/>
+          </w:tcPr>
+          <w:p>
+            <w:r>
+              <w:t>le statut de paiement ("A Payer", "Payé", "Annulé")</w:t>
+            </w:r>
+          </w:p>
+        </w:tc>
+        <w:tc>
+          <w:tcPr>
+            <w:tcW w:type="dxa" w:w="2160"/>
+          </w:tcPr>
+          <w:p>
+            <w:r>
+              <w:t>chaîne (20)</w:t>
+            </w:r>
+          </w:p>
+        </w:tc>
+        <w:tc>
+          <w:tcPr>
+            <w:tcW w:type="dxa" w:w="2160"/>
+          </w:tcPr>
+          <w:p>
+            <w:r>
+              <w:t>"A Payer" par défaut</w:t>
+            </w:r>
+          </w:p>
+        </w:tc>
+      </w:tr>
+      <w:tr>
+        <w:tc>
+          <w:tcPr>
+            <w:tcW w:type="dxa" w:w="2160"/>
+          </w:tcPr>
+          <w:p>
+            <w:r>
+              <w:t>paid_at</w:t>
+            </w:r>
+          </w:p>
+        </w:tc>
+        <w:tc>
+          <w:tcPr>
+            <w:tcW w:type="dxa" w:w="2160"/>
+          </w:tcPr>
+          <w:p>
+            <w:r>
+              <w:t>la date de paiement (JJ/MM/AAAA)</w:t>
+            </w:r>
+          </w:p>
+        </w:tc>
+        <w:tc>
+          <w:tcPr>
+            <w:tcW w:type="dxa" w:w="2160"/>
+          </w:tcPr>
+          <w:p>
+            <w:r>
+              <w:t>date</w:t>
+            </w:r>
+          </w:p>
+        </w:tc>
+        <w:tc>
+          <w:tcPr>
+            <w:tcW w:type="dxa" w:w="2160"/>
+          </w:tcPr>
+          <w:p>
+            <w:r>
+              <w:t>date du jour par défaut</w:t>
+            </w:r>
+          </w:p>
+        </w:tc>
+      </w:tr>
+      <w:tr>
+        <w:tc>
+          <w:tcPr>
+            <w:tcW w:type="dxa" w:w="2160"/>
+          </w:tcPr>
+          <w:p>
+            <w:r>
+              <w:t>comments</w:t>
+            </w:r>
+          </w:p>
+        </w:tc>
+        <w:tc>
+          <w:tcPr>
+            <w:tcW w:type="dxa" w:w="2160"/>
+          </w:tcPr>
+          <w:p>
+            <w:r>
+              <w:t>les commentaires de la réservation</w:t>
+            </w:r>
+          </w:p>
+        </w:tc>
+        <w:tc>
+          <w:tcPr>
+            <w:tcW w:type="dxa" w:w="2160"/>
+          </w:tcPr>
+          <w:p>
+            <w:r>
+              <w:t>texte</w:t>
+            </w:r>
+          </w:p>
+        </w:tc>
+        <w:tc>
+          <w:tcPr>
+            <w:tcW w:type="dxa" w:w="2160"/>
+          </w:tcPr>
+          <w:p>
+            <w:r>
+              <w:t>optionnel</w:t>
+            </w:r>
+          </w:p>
+        </w:tc>
+      </w:tr>
+      <w:tr>
+        <w:tc>
+          <w:tcPr>
+            <w:tcW w:type="dxa" w:w="2160"/>
+          </w:tcPr>
+          <w:p>
+            <w:r>
+              <w:t>number</w:t>
+            </w:r>
+          </w:p>
+        </w:tc>
+        <w:tc>
+          <w:tcPr>
+            <w:tcW w:type="dxa" w:w="2160"/>
+          </w:tcPr>
+          <w:p>
+            <w:r>
+              <w:t>le nombre de tables de la réservation (de 1 à 12)</w:t>
+            </w:r>
+          </w:p>
+        </w:tc>
+        <w:tc>
+          <w:tcPr>
+            <w:tcW w:type="dxa" w:w="2160"/>
+          </w:tcPr>
+          <w:p>
+            <w:r>
+              <w:t>entier(2)</w:t>
+            </w:r>
+          </w:p>
+        </w:tc>
+        <w:tc>
+          <w:tcPr>
+            <w:tcW w:type="dxa" w:w="2160"/>
+          </w:tcPr>
+          <w:p>
+            <w:r>
+              <w:t>calculé lors de la définition des tables</w:t>
+            </w:r>
+          </w:p>
+        </w:tc>
+      </w:tr>
+      <w:tr>
+        <w:tc>
+          <w:tcPr>
+            <w:tcW w:type="dxa" w:w="2160"/>
+          </w:tcPr>
+          <w:p>
+            <w:r>
+              <w:t>total</w:t>
+            </w:r>
+          </w:p>
+        </w:tc>
+        <w:tc>
+          <w:tcPr>
+            <w:tcW w:type="dxa" w:w="2160"/>
+          </w:tcPr>
+          <w:p>
+            <w:r>
+              <w:t>la somme totale réglée de la réservation (en €)</w:t>
+            </w:r>
+          </w:p>
+        </w:tc>
+        <w:tc>
+          <w:tcPr>
+            <w:tcW w:type="dxa" w:w="2160"/>
+          </w:tcPr>
+          <w:p>
+            <w:r>
+              <w:t>décimal (6,2)</w:t>
+            </w:r>
+          </w:p>
+        </w:tc>
+        <w:tc>
+          <w:tcPr>
+            <w:tcW w:type="dxa" w:w="2160"/>
+          </w:tcPr>
+          <w:p>
+            <w:r>
+              <w:t>calculé lors de la définition des tables</w:t>
+            </w:r>
+          </w:p>
+        </w:tc>
+      </w:tr>
+    </w:tbl>
+    <w:p/>
+    <w:p>
+      <w:pPr>
+        <w:pStyle w:val="Heading3"/>
+      </w:pPr>
+      <w:r>
+        <w:t>Mode - Les modes de paiement</w:t>
+      </w:r>
+    </w:p>
+    <w:p/>
+    <w:tbl>
+      <w:tblPr>
+        <w:tblStyle w:val="TableGrid"/>
+        <w:tblW w:type="auto" w:w="0"/>
+        <w:tblLook w:firstColumn="1" w:firstRow="1" w:lastColumn="0" w:lastRow="0" w:noHBand="0" w:noVBand="1" w:val="04A0"/>
+      </w:tblPr>
+      <w:tblGrid>
+        <w:gridCol w:w="2160"/>
+        <w:gridCol w:w="2160"/>
+        <w:gridCol w:w="2160"/>
+        <w:gridCol w:w="2160"/>
+      </w:tblGrid>
+      <w:tr>
+        <w:tc>
+          <w:tcPr>
+            <w:tcW w:type="dxa" w:w="2160"/>
+          </w:tcPr>
+          <w:p/>
+        </w:tc>
+        <w:tc>
+          <w:tcPr>
+            <w:tcW w:type="dxa" w:w="2160"/>
+          </w:tcPr>
+          <w:p/>
+        </w:tc>
+        <w:tc>
+          <w:tcPr>
+            <w:tcW w:type="dxa" w:w="2160"/>
+          </w:tcPr>
+          <w:p/>
+        </w:tc>
+        <w:tc>
+          <w:tcPr>
+            <w:tcW w:type="dxa" w:w="2160"/>
+          </w:tcPr>
+          <w:p/>
+        </w:tc>
+      </w:tr>
+      <w:tr>
+        <w:tc>
+          <w:tcPr>
+            <w:tcW w:type="dxa" w:w="2160"/>
+          </w:tcPr>
+          <w:p>
+            <w:r>
+              <w:t>nom</w:t>
+            </w:r>
+          </w:p>
+        </w:tc>
+        <w:tc>
+          <w:tcPr>
+            <w:tcW w:type="dxa" w:w="2160"/>
+          </w:tcPr>
+          <w:p>
+            <w:r>
+              <w:t>description</w:t>
+            </w:r>
+          </w:p>
+        </w:tc>
+        <w:tc>
+          <w:tcPr>
+            <w:tcW w:type="dxa" w:w="2160"/>
+          </w:tcPr>
+          <w:p>
+            <w:r>
+              <w:t>type</w:t>
+            </w:r>
+          </w:p>
+        </w:tc>
+        <w:tc>
+          <w:tcPr>
+            <w:tcW w:type="dxa" w:w="2160"/>
+          </w:tcPr>
+          <w:p>
+            <w:r>
+              <w:t>règle</w:t>
+            </w:r>
+          </w:p>
+        </w:tc>
+      </w:tr>
+      <w:tr>
+        <w:tc>
+          <w:tcPr>
+            <w:tcW w:type="dxa" w:w="2160"/>
+          </w:tcPr>
+          <w:p>
+            <w:r>
+              <w:t>id</w:t>
+            </w:r>
+          </w:p>
+        </w:tc>
+        <w:tc>
+          <w:tcPr>
+            <w:tcW w:type="dxa" w:w="2160"/>
+          </w:tcPr>
+          <w:p>
+            <w:r>
+              <w:t>l'identifiant du mode de paiement</w:t>
+            </w:r>
+          </w:p>
+        </w:tc>
+        <w:tc>
+          <w:tcPr>
+            <w:tcW w:type="dxa" w:w="2160"/>
+          </w:tcPr>
+          <w:p>
+            <w:r>
+              <w:t>entier</w:t>
+            </w:r>
+          </w:p>
+        </w:tc>
+        <w:tc>
+          <w:tcPr>
+            <w:tcW w:type="dxa" w:w="2160"/>
+          </w:tcPr>
+          <w:p>
+            <w:r>
+              <w:t>clé primaire</w:t>
+            </w:r>
+          </w:p>
+        </w:tc>
+      </w:tr>
+      <w:tr>
+        <w:tc>
+          <w:tcPr>
+            <w:tcW w:type="dxa" w:w="2160"/>
+          </w:tcPr>
+          <w:p>
+            <w:r>
+              <w:t>label</w:t>
+            </w:r>
+          </w:p>
+        </w:tc>
+        <w:tc>
+          <w:tcPr>
+            <w:tcW w:type="dxa" w:w="2160"/>
+          </w:tcPr>
+          <w:p>
+            <w:r>
+              <w:t>le libellé du mode de paiement</w:t>
+            </w:r>
+          </w:p>
+        </w:tc>
+        <w:tc>
+          <w:tcPr>
+            <w:tcW w:type="dxa" w:w="2160"/>
+          </w:tcPr>
+          <w:p>
+            <w:r>
+              <w:t>chaîne (50)</w:t>
+            </w:r>
+          </w:p>
+        </w:tc>
+        <w:tc>
+          <w:tcPr>
+            <w:tcW w:type="dxa" w:w="2160"/>
+          </w:tcPr>
+          <w:p>
+            <w:r>
+              <w:t>requis</w:t>
+            </w:r>
+          </w:p>
+        </w:tc>
+      </w:tr>
+    </w:tbl>
+    <w:p/>
+    <w:p>
+      <w:pPr>
+        <w:pStyle w:val="Heading3"/>
+      </w:pPr>
+      <w:r>
+        <w:t>Table - Les tables</w:t>
+      </w:r>
+    </w:p>
+    <w:p/>
+    <w:tbl>
+      <w:tblPr>
+        <w:tblStyle w:val="TableGrid"/>
+        <w:tblW w:type="auto" w:w="0"/>
+        <w:tblLook w:firstColumn="1" w:firstRow="1" w:lastColumn="0" w:lastRow="0" w:noHBand="0" w:noVBand="1" w:val="04A0"/>
+      </w:tblPr>
+      <w:tblGrid>
+        <w:gridCol w:w="2160"/>
+        <w:gridCol w:w="2160"/>
+        <w:gridCol w:w="2160"/>
+        <w:gridCol w:w="2160"/>
+      </w:tblGrid>
+      <w:tr>
+        <w:tc>
+          <w:tcPr>
+            <w:tcW w:type="dxa" w:w="2160"/>
+          </w:tcPr>
+          <w:p/>
+        </w:tc>
+        <w:tc>
+          <w:tcPr>
+            <w:tcW w:type="dxa" w:w="2160"/>
+          </w:tcPr>
+          <w:p/>
+        </w:tc>
+        <w:tc>
+          <w:tcPr>
+            <w:tcW w:type="dxa" w:w="2160"/>
+          </w:tcPr>
+          <w:p/>
+        </w:tc>
+        <w:tc>
+          <w:tcPr>
+            <w:tcW w:type="dxa" w:w="2160"/>
+          </w:tcPr>
+          <w:p/>
+        </w:tc>
+      </w:tr>
+      <w:tr>
+        <w:tc>
+          <w:tcPr>
+            <w:tcW w:type="dxa" w:w="2160"/>
+          </w:tcPr>
+          <w:p>
+            <w:r>
+              <w:t>nom</w:t>
+            </w:r>
+          </w:p>
+        </w:tc>
+        <w:tc>
+          <w:tcPr>
+            <w:tcW w:type="dxa" w:w="2160"/>
+          </w:tcPr>
+          <w:p>
+            <w:r>
+              <w:t>description</w:t>
+            </w:r>
+          </w:p>
+        </w:tc>
+        <w:tc>
+          <w:tcPr>
+            <w:tcW w:type="dxa" w:w="2160"/>
+          </w:tcPr>
+          <w:p>
+            <w:r>
+              <w:t>type</w:t>
+            </w:r>
+          </w:p>
+        </w:tc>
+        <w:tc>
+          <w:tcPr>
+            <w:tcW w:type="dxa" w:w="2160"/>
+          </w:tcPr>
+          <w:p>
+            <w:r>
+              <w:t>règle</w:t>
+            </w:r>
+          </w:p>
+        </w:tc>
+      </w:tr>
+      <w:tr>
+        <w:tc>
+          <w:tcPr>
+            <w:tcW w:type="dxa" w:w="2160"/>
+          </w:tcPr>
+          <w:p>
+            <w:r>
+              <w:t>id</w:t>
+            </w:r>
+          </w:p>
+        </w:tc>
+        <w:tc>
+          <w:tcPr>
+            <w:tcW w:type="dxa" w:w="2160"/>
+          </w:tcPr>
+          <w:p>
+            <w:r>
+              <w:t>l'identifiant de la table</w:t>
+            </w:r>
+          </w:p>
+        </w:tc>
+        <w:tc>
+          <w:tcPr>
+            <w:tcW w:type="dxa" w:w="2160"/>
+          </w:tcPr>
+          <w:p>
+            <w:r>
+              <w:t>entier</w:t>
+            </w:r>
+          </w:p>
+        </w:tc>
+        <w:tc>
+          <w:tcPr>
+            <w:tcW w:type="dxa" w:w="2160"/>
+          </w:tcPr>
+          <w:p>
+            <w:r>
+              <w:t>clé primaire</w:t>
+            </w:r>
+          </w:p>
+        </w:tc>
+      </w:tr>
+      <w:tr>
+        <w:tc>
+          <w:tcPr>
+            <w:tcW w:type="dxa" w:w="2160"/>
+          </w:tcPr>
+          <w:p>
+            <w:r>
+              <w:t>price</w:t>
+            </w:r>
+          </w:p>
+        </w:tc>
+        <w:tc>
+          <w:tcPr>
+            <w:tcW w:type="dxa" w:w="2160"/>
+          </w:tcPr>
+          <w:p>
+            <w:r>
+              <w:t>le prix individuel d'une table</w:t>
+            </w:r>
+          </w:p>
+        </w:tc>
+        <w:tc>
+          <w:tcPr>
+            <w:tcW w:type="dxa" w:w="2160"/>
+          </w:tcPr>
+          <w:p>
+            <w:r>
+              <w:t>décimal (5,2)</w:t>
+            </w:r>
+          </w:p>
+        </w:tc>
+        <w:tc>
+          <w:tcPr>
+            <w:tcW w:type="dxa" w:w="2160"/>
+          </w:tcPr>
+          <w:p>
+            <w:r>
+              <w:t>prix de base pour un événement par défaut</w:t>
+            </w:r>
+          </w:p>
+        </w:tc>
+      </w:tr>
+      <w:tr>
+        <w:tc>
+          <w:tcPr>
+            <w:tcW w:type="dxa" w:w="2160"/>
+          </w:tcPr>
+          <w:p>
+            <w:r>
+              <w:t>pos_x</w:t>
+            </w:r>
+          </w:p>
+        </w:tc>
+        <w:tc>
+          <w:tcPr>
+            <w:tcW w:type="dxa" w:w="2160"/>
+          </w:tcPr>
+          <w:p>
+            <w:r>
+              <w:t>la position en abscisses (X) de la table</w:t>
+            </w:r>
+          </w:p>
+        </w:tc>
+        <w:tc>
+          <w:tcPr>
+            <w:tcW w:type="dxa" w:w="2160"/>
+          </w:tcPr>
+          <w:p>
+            <w:r>
+              <w:t>entier (3)</w:t>
+            </w:r>
+          </w:p>
+        </w:tc>
+        <w:tc>
+          <w:tcPr>
+            <w:tcW w:type="dxa" w:w="2160"/>
+          </w:tcPr>
+          <w:p>
+            <w:r>
+              <w:t>0 par défaut</w:t>
+            </w:r>
+          </w:p>
+        </w:tc>
+      </w:tr>
+      <w:tr>
+        <w:tc>
+          <w:tcPr>
+            <w:tcW w:type="dxa" w:w="2160"/>
+          </w:tcPr>
+          <w:p>
+            <w:r>
+              <w:t>pos_y</w:t>
+            </w:r>
+          </w:p>
+        </w:tc>
+        <w:tc>
+          <w:tcPr>
+            <w:tcW w:type="dxa" w:w="2160"/>
+          </w:tcPr>
+          <w:p>
+            <w:r>
+              <w:t>la position en ordonnées (Y) de la table</w:t>
+            </w:r>
+          </w:p>
+        </w:tc>
+        <w:tc>
+          <w:tcPr>
+            <w:tcW w:type="dxa" w:w="2160"/>
+          </w:tcPr>
+          <w:p>
+            <w:r>
+              <w:t>entier (3)</w:t>
+            </w:r>
+          </w:p>
+        </w:tc>
+        <w:tc>
+          <w:tcPr>
+            <w:tcW w:type="dxa" w:w="2160"/>
+          </w:tcPr>
+          <w:p>
+            <w:r>
+              <w:t>0 par défaut</w:t>
+            </w:r>
+          </w:p>
+        </w:tc>
+      </w:tr>
+      <w:tr>
+        <w:tc>
+          <w:tcPr>
+            <w:tcW w:type="dxa" w:w="2160"/>
+          </w:tcPr>
+          <w:p>
+            <w:r>
+              <w:t>comments</w:t>
+            </w:r>
+          </w:p>
+        </w:tc>
+        <w:tc>
+          <w:tcPr>
+            <w:tcW w:type="dxa" w:w="2160"/>
+          </w:tcPr>
+          <w:p>
+            <w:r>
+              <w:t>les commentaires d'une table</w:t>
+            </w:r>
+          </w:p>
+        </w:tc>
+        <w:tc>
+          <w:tcPr>
+            <w:tcW w:type="dxa" w:w="2160"/>
+          </w:tcPr>
+          <w:p>
+            <w:r>
+              <w:t>texte</w:t>
+            </w:r>
+          </w:p>
+        </w:tc>
+        <w:tc>
+          <w:tcPr>
+            <w:tcW w:type="dxa" w:w="2160"/>
+          </w:tcPr>
+          <w:p>
+            <w:r>
+              <w:t>optionnel</w:t>
+            </w:r>
+          </w:p>
+        </w:tc>
+      </w:tr>
+    </w:tbl>
+    <w:p/>
+    <w:p>
+      <w:pPr>
+        <w:pStyle w:val="Heading2"/>
+      </w:pPr>
+      <w:r>
+        <w:t>Les cardinalités</w:t>
+      </w:r>
+    </w:p>
+    <w:p/>
+    <w:p>
+      <w:pPr>
+        <w:pStyle w:val="Heading3"/>
+      </w:pPr>
+      <w:r>
+        <w:t>User (0,n) - Newsletter (1,n)</w:t>
+      </w:r>
+    </w:p>
+    <w:p/>
+    <w:p>
+      <w:pPr/>
+      <w:r>
+        <w:t xml:space="preserve">Un </w:t>
+      </w:r>
+      <w:r>
+        <w:t xml:space="preserve">utilisateur </w:t>
+      </w:r>
+      <w:r>
+        <w:t xml:space="preserve">peut </w:t>
+      </w:r>
+      <w:r>
+        <w:t xml:space="preserve">envoyer </w:t>
+      </w:r>
+      <w:r>
+        <w:t xml:space="preserve">plusieurs </w:t>
+      </w:r>
+      <w:r>
+        <w:t xml:space="preserve">newsletters. </w:t>
+      </w:r>
+      <w:r>
+        <w:t xml:space="preserve">(**0,n**) </w:t>
+      </w:r>
+    </w:p>
+    <w:p>
+      <w:pPr/>
+      <w:r>
+        <w:t xml:space="preserve">Une </w:t>
+      </w:r>
+      <w:r>
+        <w:t xml:space="preserve">newsletter </w:t>
+      </w:r>
+      <w:r>
+        <w:t xml:space="preserve">est </w:t>
+      </w:r>
+      <w:r>
+        <w:t xml:space="preserve">envoyée </w:t>
+      </w:r>
+      <w:r>
+        <w:t xml:space="preserve">à </w:t>
+      </w:r>
+      <w:r>
+        <w:t xml:space="preserve">au </w:t>
+      </w:r>
+      <w:r>
+        <w:t xml:space="preserve">moins </w:t>
+      </w:r>
+      <w:r>
+        <w:t xml:space="preserve">un </w:t>
+      </w:r>
+      <w:r>
+        <w:t xml:space="preserve">utilisateur. </w:t>
+      </w:r>
+      <w:r>
+        <w:t xml:space="preserve">(**1,n**) </w:t>
+      </w:r>
+    </w:p>
+    <w:p>
+      <w:pPr>
+        <w:pStyle w:val="Heading3"/>
+      </w:pPr>
+      <w:r>
+        <w:t>User (0,n) - Reservation (1,1)</w:t>
+      </w:r>
+    </w:p>
+    <w:p/>
+    <w:p>
+      <w:pPr/>
+      <w:r>
+        <w:t xml:space="preserve">Un </w:t>
+      </w:r>
+      <w:r>
+        <w:t xml:space="preserve">utilisateur </w:t>
+      </w:r>
+      <w:r>
+        <w:t xml:space="preserve">peut </w:t>
+      </w:r>
+      <w:r>
+        <w:t xml:space="preserve">faire </w:t>
+      </w:r>
+      <w:r>
+        <w:t xml:space="preserve">plusieurs </w:t>
+      </w:r>
+      <w:r>
+        <w:t xml:space="preserve">réservations. </w:t>
+      </w:r>
+      <w:r>
+        <w:t xml:space="preserve">(**0,n**) </w:t>
+      </w:r>
+    </w:p>
+    <w:p>
+      <w:pPr/>
+      <w:r>
+        <w:t xml:space="preserve">Une </w:t>
+      </w:r>
+      <w:r>
+        <w:t xml:space="preserve">réservation </w:t>
+      </w:r>
+      <w:r>
+        <w:t xml:space="preserve">concerne </w:t>
+      </w:r>
+      <w:r>
+        <w:t xml:space="preserve">un </w:t>
+      </w:r>
+      <w:r>
+        <w:t xml:space="preserve">seul </w:t>
+      </w:r>
+      <w:r>
+        <w:t xml:space="preserve">utilisateur. </w:t>
+      </w:r>
+      <w:r>
+        <w:t xml:space="preserve">(**1,1**) </w:t>
+      </w:r>
+    </w:p>
+    <w:p>
+      <w:pPr>
+        <w:pStyle w:val="Heading3"/>
+      </w:pPr>
+      <w:r>
+        <w:t>Mode (0,n) - (1,1) Reservation</w:t>
+      </w:r>
+    </w:p>
+    <w:p/>
+    <w:p>
+      <w:pPr/>
+      <w:r>
+        <w:t xml:space="preserve">Un </w:t>
+      </w:r>
+      <w:r>
+        <w:t xml:space="preserve">mode </w:t>
+      </w:r>
+      <w:r>
+        <w:t xml:space="preserve">de </w:t>
+      </w:r>
+      <w:r>
+        <w:t xml:space="preserve">paiement </w:t>
+      </w:r>
+      <w:r>
+        <w:t xml:space="preserve">peut </w:t>
+      </w:r>
+      <w:r>
+        <w:t xml:space="preserve">concerner </w:t>
+      </w:r>
+      <w:r>
+        <w:t xml:space="preserve">plusieurs </w:t>
+      </w:r>
+      <w:r>
+        <w:t xml:space="preserve">réservations. </w:t>
+      </w:r>
+      <w:r>
+        <w:t xml:space="preserve">(**0,n**) </w:t>
+      </w:r>
+    </w:p>
+    <w:p>
+      <w:pPr/>
+      <w:r>
+        <w:t xml:space="preserve">Une </w:t>
+      </w:r>
+      <w:r>
+        <w:t xml:space="preserve">réservation </w:t>
+      </w:r>
+      <w:r>
+        <w:t xml:space="preserve">est </w:t>
+      </w:r>
+      <w:r>
+        <w:t xml:space="preserve">réglée </w:t>
+      </w:r>
+      <w:r>
+        <w:t xml:space="preserve">avec </w:t>
+      </w:r>
+      <w:r>
+        <w:t xml:space="preserve">un </w:t>
+      </w:r>
+      <w:r>
+        <w:t xml:space="preserve">seul </w:t>
+      </w:r>
+      <w:r>
+        <w:t xml:space="preserve">mode </w:t>
+      </w:r>
+      <w:r>
+        <w:t xml:space="preserve">de </w:t>
+      </w:r>
+      <w:r>
+        <w:t xml:space="preserve">paiement. </w:t>
+      </w:r>
+      <w:r>
+        <w:t xml:space="preserve">(**1,1**) </w:t>
+      </w:r>
+    </w:p>
+    <w:p>
+      <w:pPr>
+        <w:pStyle w:val="Heading3"/>
+      </w:pPr>
+      <w:r>
+        <w:t>Event (0,n) - (1,1) Reservation</w:t>
+      </w:r>
+    </w:p>
+    <w:p/>
+    <w:p>
+      <w:pPr/>
+      <w:r>
+        <w:t xml:space="preserve">Un </w:t>
+      </w:r>
+      <w:r>
+        <w:t xml:space="preserve">événement </w:t>
+      </w:r>
+      <w:r>
+        <w:t xml:space="preserve">peut </w:t>
+      </w:r>
+      <w:r>
+        <w:t xml:space="preserve">regrouper </w:t>
+      </w:r>
+      <w:r>
+        <w:t xml:space="preserve">plusieurs </w:t>
+      </w:r>
+      <w:r>
+        <w:t xml:space="preserve">réservations. </w:t>
+      </w:r>
+      <w:r>
+        <w:t xml:space="preserve">(**0,n**) </w:t>
+      </w:r>
+    </w:p>
+    <w:p>
+      <w:pPr/>
+      <w:r>
+        <w:t xml:space="preserve">Une </w:t>
+      </w:r>
+      <w:r>
+        <w:t xml:space="preserve">réservation </w:t>
+      </w:r>
+      <w:r>
+        <w:t xml:space="preserve">concerne </w:t>
+      </w:r>
+      <w:r>
+        <w:t xml:space="preserve">un </w:t>
+      </w:r>
+      <w:r>
+        <w:t xml:space="preserve">seul </w:t>
+      </w:r>
+      <w:r>
+        <w:t xml:space="preserve">événement. </w:t>
+      </w:r>
+      <w:r>
+        <w:t xml:space="preserve">(**1,1**) </w:t>
+      </w:r>
+    </w:p>
+    <w:p>
+      <w:pPr>
+        <w:pStyle w:val="Heading3"/>
+      </w:pPr>
+      <w:r>
+        <w:t>Table (1,1) - (1,n) Reservation</w:t>
+      </w:r>
+    </w:p>
+    <w:p/>
+    <w:p>
+      <w:pPr/>
+      <w:r>
+        <w:t xml:space="preserve">Une </w:t>
+      </w:r>
+      <w:r>
+        <w:t xml:space="preserve">table </w:t>
+      </w:r>
+      <w:r>
+        <w:t xml:space="preserve">est </w:t>
+      </w:r>
+      <w:r>
+        <w:t xml:space="preserve">liée </w:t>
+      </w:r>
+      <w:r>
+        <w:t xml:space="preserve">à </w:t>
+      </w:r>
+      <w:r>
+        <w:t xml:space="preserve">une </w:t>
+      </w:r>
+      <w:r>
+        <w:t xml:space="preserve">seule </w:t>
+      </w:r>
+      <w:r>
+        <w:t xml:space="preserve">réservation. </w:t>
+      </w:r>
+      <w:r>
+        <w:t xml:space="preserve">(**1,1**) </w:t>
+      </w:r>
+    </w:p>
+    <w:p>
+      <w:pPr/>
+      <w:r>
+        <w:t xml:space="preserve">Une </w:t>
+      </w:r>
+      <w:r>
+        <w:t xml:space="preserve">réservation </w:t>
+      </w:r>
+      <w:r>
+        <w:t xml:space="preserve">regroupe </w:t>
+      </w:r>
+      <w:r>
+        <w:t xml:space="preserve">au </w:t>
+      </w:r>
+      <w:r>
+        <w:t xml:space="preserve">moins </w:t>
+      </w:r>
+      <w:r>
+        <w:t xml:space="preserve">une </w:t>
+      </w:r>
+      <w:r>
+        <w:t xml:space="preserve">table. </w:t>
+      </w:r>
+      <w:r>
+        <w:t xml:space="preserve">(**1,n**) </w:t>
+      </w:r>
+    </w:p>
     <w:p>
       <w:r>
         <w:br w:type="page"/>

</xml_diff>

<commit_message>
MAJ Docs > Environnement Tech
</commit_message>
<xml_diff>
--- a/compilation.docx
+++ b/compilation.docx
@@ -7,16 +7,7 @@
         <w:pStyle w:val="Heading1"/>
       </w:pPr>
       <w:r>
-        <w:t>Spécifications fonctionnelles du projet</w:t>
-      </w:r>
-    </w:p>
-    <w:p/>
-    <w:p>
-      <w:pPr>
-        <w:pStyle w:val="Heading2"/>
-      </w:pPr>
-      <w:r>
-        <w:t>La gestion des événements</w:t>
+        <w:t>Spécifications techniques du projet</w:t>
       </w:r>
     </w:p>
     <w:p/>
@@ -25,7 +16,7 @@
         <w:rPr>
           <w:b/>
         </w:rPr>
-        <w:t>La liste des événements</w:t>
+        <w:t>API Platform</w:t>
       </w:r>
     </w:p>
     <w:p>
@@ -33,79 +24,15 @@
         <w:jc w:val="both"/>
       </w:pPr>
       <w:r>
-        <w:t>Les événements sont listés sous forme de tableau avec :</w:t>
+        <w:t>Il s'agit d'un framework back-end basé sur PHP et le framework Symfony, dédié à la configuration d'une API.</w:t>
       </w:r>
     </w:p>
     <w:p>
-      <w:pPr>
-        <w:pStyle w:val="ListBullet"/>
-        <w:jc w:val="both"/>
-      </w:pPr>
       <w:r>
-        <w:t>leur id</w:t>
-      </w:r>
-    </w:p>
-    <w:p>
-      <w:pPr>
-        <w:pStyle w:val="ListBullet"/>
-        <w:jc w:val="both"/>
-      </w:pPr>
-      <w:r>
-        <w:t>leur titre</w:t>
-      </w:r>
-    </w:p>
-    <w:p>
-      <w:pPr>
-        <w:pStyle w:val="ListBullet"/>
-        <w:jc w:val="both"/>
-      </w:pPr>
-      <w:r>
-        <w:t>leur prix de base par table</w:t>
-      </w:r>
-    </w:p>
-    <w:p>
-      <w:pPr>
-        <w:pStyle w:val="ListBullet"/>
-        <w:jc w:val="both"/>
-      </w:pPr>
-      <w:r>
-        <w:t>leur statut de publication (casé cochée ou non)</w:t>
-      </w:r>
-    </w:p>
-    <w:p>
-      <w:pPr>
-        <w:pStyle w:val="ListBullet"/>
-        <w:jc w:val="both"/>
-      </w:pPr>
-      <w:r>
-        <w:t>leur nombre de réservations</w:t>
-      </w:r>
-    </w:p>
-    <w:p>
-      <w:pPr>
-        <w:pStyle w:val="ListBullet"/>
-        <w:jc w:val="both"/>
-      </w:pPr>
-      <w:r>
-        <w:t>leur nombre de tables disponibles</w:t>
-      </w:r>
-    </w:p>
-    <w:p>
-      <w:pPr>
-        <w:pStyle w:val="ListBullet"/>
-        <w:jc w:val="both"/>
-      </w:pPr>
-      <w:r>
-        <w:t>un bouton d'édition (crayon en vert)</w:t>
-      </w:r>
-    </w:p>
-    <w:p>
-      <w:pPr>
-        <w:pStyle w:val="ListBullet"/>
-        <w:jc w:val="both"/>
-      </w:pPr>
-      <w:r>
-        <w:t>un bouton de suppression (croix en rouge)</w:t>
+        <w:rPr>
+          <w:b/>
+        </w:rPr>
+        <w:t>MySQL</w:t>
       </w:r>
     </w:p>
     <w:p>
@@ -113,7 +40,7 @@
         <w:jc w:val="both"/>
       </w:pPr>
       <w:r>
-        <w:t>Sinon, un message indique l'absence d'événements.</w:t>
+        <w:t>Il s'agit d'un SGBD (système de gestion de bases de données) permettant de stocker, de manipuler et de gérer des informations dans une base de données relationnelle.</w:t>
       </w:r>
     </w:p>
     <w:p>
@@ -121,7 +48,7 @@
         <w:rPr>
           <w:b/>
         </w:rPr>
-        <w:t>Le tri des événements</w:t>
+        <w:t>Composer</w:t>
       </w:r>
     </w:p>
     <w:p>
@@ -129,7 +56,15 @@
         <w:jc w:val="both"/>
       </w:pPr>
       <w:r>
-        <w:t>Les événements sont listés par leur ID dans l'ordre croissant par défaut.</w:t>
+        <w:t>Il s'agit d'un gestionnaire de dépendances (ou packages) propre à PHP et à l'environnement de Symfony.</w:t>
+      </w:r>
+    </w:p>
+    <w:p>
+      <w:r>
+        <w:rPr>
+          <w:b/>
+        </w:rPr>
+        <w:t>PHPUnit</w:t>
       </w:r>
     </w:p>
     <w:p>
@@ -137,7 +72,7 @@
         <w:jc w:val="both"/>
       </w:pPr>
       <w:r>
-        <w:t>L'administrateur peut trier les événements par ordre alphabétique (croissant ou décroissant) selon leur titre.</w:t>
+        <w:t>Il s'agit du framework de référence pour les tests automatisés en PHP.</w:t>
       </w:r>
     </w:p>
     <w:p>
@@ -145,7 +80,7 @@
         <w:rPr>
           <w:b/>
         </w:rPr>
-        <w:t>La pagination des événements</w:t>
+        <w:t>Heroku</w:t>
       </w:r>
     </w:p>
     <w:p>
@@ -153,7 +88,15 @@
         <w:jc w:val="both"/>
       </w:pPr>
       <w:r>
-        <w:t>La liste affiche 20 événements par page.</w:t>
+        <w:t>Il s'agit de l'hébergeur utilisé pour le déploiement de l'application back-end basée sur API Platform.</w:t>
+      </w:r>
+    </w:p>
+    <w:p>
+      <w:r>
+        <w:rPr>
+          <w:b/>
+        </w:rPr>
+        <w:t>React</w:t>
       </w:r>
     </w:p>
     <w:p>
@@ -161,7 +104,7 @@
         <w:jc w:val="both"/>
       </w:pPr>
       <w:r>
-        <w:t>L'administrateur peut choisir une limite d'affichage de 5, 10, 20, 50 ou 100.</w:t>
+        <w:t>Il s'agit d'une librairie de composants basée sur JavaScript et utilisée pour la partie front-end.</w:t>
       </w:r>
     </w:p>
     <w:p>
@@ -169,7 +112,7 @@
         <w:rPr>
           <w:b/>
         </w:rPr>
-        <w:t>La recherche d'un événement</w:t>
+        <w:t>NPM</w:t>
       </w:r>
     </w:p>
     <w:p>
@@ -177,25 +120,7 @@
         <w:jc w:val="both"/>
       </w:pPr>
       <w:r>
-        <w:t>L'administrateur peut rechercher un événement avec :</w:t>
-      </w:r>
-    </w:p>
-    <w:p>
-      <w:pPr>
-        <w:pStyle w:val="ListBullet"/>
-        <w:jc w:val="both"/>
-      </w:pPr>
-      <w:r>
-        <w:t>son titre</w:t>
-      </w:r>
-    </w:p>
-    <w:p>
-      <w:pPr>
-        <w:pStyle w:val="ListBullet"/>
-        <w:jc w:val="both"/>
-      </w:pPr>
-      <w:r>
-        <w:t>son année</w:t>
+        <w:t>Il s'agit d'un gestionnaire de dépendances propre à NodeJS et à l'environnement de JavaScript.</w:t>
       </w:r>
     </w:p>
     <w:p>
@@ -203,7 +128,7 @@
         <w:rPr>
           <w:b/>
         </w:rPr>
-        <w:t>L'ajout d'un événement</w:t>
+        <w:t>Jest</w:t>
       </w:r>
     </w:p>
     <w:p>
@@ -211,70 +136,15 @@
         <w:jc w:val="both"/>
       </w:pPr>
       <w:r>
-        <w:t>L'administrateur peut ajouter un événement avec :</w:t>
+        <w:t>Il s'agit du framework de référence pour les tests automatisés en JavaScript.</w:t>
       </w:r>
     </w:p>
     <w:p>
-      <w:pPr>
-        <w:pStyle w:val="ListBullet"/>
-        <w:jc w:val="both"/>
-      </w:pPr>
       <w:r>
-        <w:t>son titre (requis, entre 2 et 255 caractères)</w:t>
-      </w:r>
-    </w:p>
-    <w:p>
-      <w:pPr>
-        <w:pStyle w:val="ListBullet"/>
-        <w:jc w:val="both"/>
-      </w:pPr>
-      <w:r>
-        <w:t>sa date prévue (requis, ex: 7 mai 2023)</w:t>
-      </w:r>
-    </w:p>
-    <w:p>
-      <w:pPr>
-        <w:pStyle w:val="ListBullet"/>
-        <w:jc w:val="both"/>
-      </w:pPr>
-      <w:r>
-        <w:t>son image d'illustration (optionnel, ex: affiche du salon annuel prévu)</w:t>
-      </w:r>
-    </w:p>
-    <w:p>
-      <w:pPr>
-        <w:pStyle w:val="ListBullet"/>
-        <w:jc w:val="both"/>
-      </w:pPr>
-      <w:r>
-        <w:t>sa description (requis, texte converti en HTML)</w:t>
-      </w:r>
-    </w:p>
-    <w:p>
-      <w:pPr>
-        <w:pStyle w:val="ListBullet"/>
-        <w:jc w:val="both"/>
-      </w:pPr>
-      <w:r>
-        <w:t>son prix de base pour chaque table (en €, entre 0 et 999)</w:t>
-      </w:r>
-    </w:p>
-    <w:p>
-      <w:pPr>
-        <w:pStyle w:val="ListBullet"/>
-        <w:jc w:val="both"/>
-      </w:pPr>
-      <w:r>
-        <w:t>son nombre de tables disponibles (entier, entre 0 et 999)</w:t>
-      </w:r>
-    </w:p>
-    <w:p>
-      <w:pPr>
-        <w:pStyle w:val="ListBullet"/>
-        <w:jc w:val="both"/>
-      </w:pPr>
-      <w:r>
-        <w:t>son statut de publication (case à cocher)</w:t>
+        <w:rPr>
+          <w:b/>
+        </w:rPr>
+        <w:t>GitHub</w:t>
       </w:r>
     </w:p>
     <w:p>
@@ -282,7 +152,15 @@
         <w:jc w:val="both"/>
       </w:pPr>
       <w:r>
-        <w:t>Un message confirme l'ajout du nouvel événement.</w:t>
+        <w:t>Il s'agit d'un gestionnaire de versions incontournable parmi les outils DevOPS.</w:t>
+      </w:r>
+    </w:p>
+    <w:p>
+      <w:r>
+        <w:rPr>
+          <w:b/>
+        </w:rPr>
+        <w:t>Netlify</w:t>
       </w:r>
     </w:p>
     <w:p>
@@ -290,7 +168,7 @@
         <w:jc w:val="both"/>
       </w:pPr>
       <w:r>
-        <w:t>Sinon, un message d'erreur s'affiche.</w:t>
+        <w:t>Il s'agit de l'hébergeur utilisé pour le déploiement de l'application front-end basée sur React.</w:t>
       </w:r>
     </w:p>
     <w:p>
@@ -298,7 +176,7 @@
         <w:rPr>
           <w:b/>
         </w:rPr>
-        <w:t>L'édition d'un événement</w:t>
+        <w:t>Maildev</w:t>
       </w:r>
     </w:p>
     <w:p>
@@ -306,71 +184,7 @@
         <w:jc w:val="both"/>
       </w:pPr>
       <w:r>
-        <w:t>On peut éditer les informations d'un événement sur la base du formulaire de création.</w:t>
-      </w:r>
-    </w:p>
-    <w:p>
-      <w:pPr>
-        <w:jc w:val="both"/>
-      </w:pPr>
-      <w:r>
-        <w:t>Un message confirme l'édition de l'événement.</w:t>
-      </w:r>
-    </w:p>
-    <w:p>
-      <w:pPr>
-        <w:jc w:val="both"/>
-      </w:pPr>
-      <w:r>
-        <w:t>Sinon, un message d'erreur s'affiche.</w:t>
-      </w:r>
-    </w:p>
-    <w:p>
-      <w:r>
-        <w:rPr>
-          <w:b/>
-        </w:rPr>
-        <w:t>La suppression d'un événement</w:t>
-      </w:r>
-    </w:p>
-    <w:p>
-      <w:pPr>
-        <w:jc w:val="both"/>
-      </w:pPr>
-      <w:r>
-        <w:t>L'administrateur peut supprimer un événement.</w:t>
-      </w:r>
-    </w:p>
-    <w:p>
-      <w:pPr>
-        <w:jc w:val="both"/>
-      </w:pPr>
-      <w:r>
-        <w:t>Une fenêtre modale s'affiche pour confirmer la suppression.</w:t>
-      </w:r>
-    </w:p>
-    <w:p>
-      <w:pPr>
-        <w:jc w:val="both"/>
-      </w:pPr>
-      <w:r>
-        <w:t>La suppression d'un événement entraîne la suppression de toutes ses réservations et des tables liées.</w:t>
-      </w:r>
-    </w:p>
-    <w:p>
-      <w:pPr>
-        <w:jc w:val="both"/>
-      </w:pPr>
-      <w:r>
-        <w:t>Un message confirme la suppression de l'événement.</w:t>
-      </w:r>
-    </w:p>
-    <w:p>
-      <w:pPr>
-        <w:jc w:val="both"/>
-      </w:pPr>
-      <w:r>
-        <w:t>Sinon, un message d'erreur s'affiche.</w:t>
+        <w:t>Cet outil permet de tester l'envoi et la réception d'e-mails en local.</w:t>
       </w:r>
     </w:p>
     <w:sectPr>

</xml_diff>